<commit_message>
Mais refactory de EstudantesDAO e atualização do tutorial
</commit_message>
<xml_diff>
--- a/Checklist e Tut do Projeto Interdisciplinar.docx
+++ b/Checklist e Tut do Projeto Interdisciplinar.docx
@@ -28,7 +28,27 @@
           <w:sz w:val="24"/>
           <w:szCs w:val="24"/>
         </w:rPr>
-        <w:t xml:space="preserve">e Tut </w:t>
+        <w:t xml:space="preserve">e </w:t>
+      </w:r>
+      <w:proofErr w:type="spellStart"/>
+      <w:r>
+        <w:rPr>
+          <w:b/>
+          <w:bCs/>
+          <w:sz w:val="24"/>
+          <w:szCs w:val="24"/>
+        </w:rPr>
+        <w:t>Tut</w:t>
+      </w:r>
+      <w:proofErr w:type="spellEnd"/>
+      <w:r>
+        <w:rPr>
+          <w:b/>
+          <w:bCs/>
+          <w:sz w:val="24"/>
+          <w:szCs w:val="24"/>
+        </w:rPr>
+        <w:t xml:space="preserve"> </w:t>
       </w:r>
       <w:r>
         <w:rPr>
@@ -229,7 +249,15 @@
         </w:numPr>
       </w:pPr>
       <w:r>
-        <w:t>File &gt; New &gt; Project... &gt; Windows Forms App (.NET Framework)</w:t>
+        <w:t xml:space="preserve">File &gt; New &gt; Project... &gt; Windows </w:t>
+      </w:r>
+      <w:proofErr w:type="spellStart"/>
+      <w:r>
+        <w:t>Forms</w:t>
+      </w:r>
+      <w:proofErr w:type="spellEnd"/>
+      <w:r>
+        <w:t xml:space="preserve"> App (.NET Framework)</w:t>
       </w:r>
     </w:p>
     <w:p>
@@ -357,8 +385,13 @@
         </w:numPr>
       </w:pPr>
       <w:r>
-        <w:t>Eu chamei nosso banco de estagiado_db</w:t>
-      </w:r>
+        <w:t xml:space="preserve">Eu chamei nosso banco de </w:t>
+      </w:r>
+      <w:proofErr w:type="spellStart"/>
+      <w:r>
+        <w:t>estagiado_db</w:t>
+      </w:r>
+      <w:proofErr w:type="spellEnd"/>
     </w:p>
     <w:p>
       <w:pPr>
@@ -492,7 +525,63 @@
         </w:numPr>
       </w:pPr>
       <w:r>
-        <w:t xml:space="preserve">Prepare a string de conexão do banco de dados: abra o arquivo App.config do seu projeto &gt; adicione dentro da tag configuration a string de conexão, que deve estar dentro da tag connectionStrings. No meu ficou assim: </w:t>
+        <w:t xml:space="preserve">Prepare a </w:t>
+      </w:r>
+      <w:proofErr w:type="spellStart"/>
+      <w:r>
+        <w:t>string</w:t>
+      </w:r>
+      <w:proofErr w:type="spellEnd"/>
+      <w:r>
+        <w:t xml:space="preserve"> de conexão do banco de dados: abra o arquivo </w:t>
+      </w:r>
+      <w:proofErr w:type="spellStart"/>
+      <w:r>
+        <w:t>App.config</w:t>
+      </w:r>
+      <w:proofErr w:type="spellEnd"/>
+      <w:r>
+        <w:t xml:space="preserve"> do seu projeto &gt; adicione dentro da </w:t>
+      </w:r>
+      <w:proofErr w:type="spellStart"/>
+      <w:r>
+        <w:t>tag</w:t>
+      </w:r>
+      <w:proofErr w:type="spellEnd"/>
+      <w:r>
+        <w:t xml:space="preserve"> </w:t>
+      </w:r>
+      <w:proofErr w:type="spellStart"/>
+      <w:r>
+        <w:t>configuration</w:t>
+      </w:r>
+      <w:proofErr w:type="spellEnd"/>
+      <w:r>
+        <w:t xml:space="preserve"> a </w:t>
+      </w:r>
+      <w:proofErr w:type="spellStart"/>
+      <w:r>
+        <w:t>string</w:t>
+      </w:r>
+      <w:proofErr w:type="spellEnd"/>
+      <w:r>
+        <w:t xml:space="preserve"> de conexão, que deve estar dentro da </w:t>
+      </w:r>
+      <w:proofErr w:type="spellStart"/>
+      <w:r>
+        <w:t>tag</w:t>
+      </w:r>
+      <w:proofErr w:type="spellEnd"/>
+      <w:r>
+        <w:t xml:space="preserve"> </w:t>
+      </w:r>
+      <w:proofErr w:type="spellStart"/>
+      <w:r>
+        <w:t>connectionStrings</w:t>
+      </w:r>
+      <w:proofErr w:type="spellEnd"/>
+      <w:r>
+        <w:t xml:space="preserve">. No meu ficou assim: </w:t>
       </w:r>
     </w:p>
     <w:p>
@@ -548,6 +637,7 @@
       <w:r>
         <w:t xml:space="preserve">Caso o nome do seu usuário não seja root, você deve mudar isso em </w:t>
       </w:r>
+      <w:proofErr w:type="spellStart"/>
       <w:r>
         <w:rPr>
           <w:rFonts w:ascii="Consolas" w:hAnsi="Consolas" w:cs="Consolas"/>
@@ -555,7 +645,17 @@
           <w:sz w:val="19"/>
           <w:szCs w:val="19"/>
         </w:rPr>
-        <w:t>user ID</w:t>
+        <w:t>user</w:t>
+      </w:r>
+      <w:proofErr w:type="spellEnd"/>
+      <w:r>
+        <w:rPr>
+          <w:rFonts w:ascii="Consolas" w:hAnsi="Consolas" w:cs="Consolas"/>
+          <w:color w:val="0000FF"/>
+          <w:sz w:val="19"/>
+          <w:szCs w:val="19"/>
+        </w:rPr>
+        <w:t xml:space="preserve"> ID</w:t>
       </w:r>
       <w:r>
         <w:rPr>
@@ -565,6 +665,7 @@
         </w:rPr>
         <w:t xml:space="preserve">. Caso você tenha uma senha de acesso ao banco, você deve indicar isso em </w:t>
       </w:r>
+      <w:proofErr w:type="spellStart"/>
       <w:r>
         <w:rPr>
           <w:rFonts w:ascii="Consolas" w:hAnsi="Consolas" w:cs="Consolas"/>
@@ -574,6 +675,7 @@
         </w:rPr>
         <w:t>password</w:t>
       </w:r>
+      <w:proofErr w:type="spellEnd"/>
       <w:r>
         <w:rPr>
           <w:rFonts w:ascii="Consolas" w:hAnsi="Consolas" w:cs="Consolas"/>
@@ -598,6 +700,7 @@
         </w:rPr>
         <w:t xml:space="preserve">Em </w:t>
       </w:r>
+      <w:proofErr w:type="spellStart"/>
       <w:r>
         <w:rPr>
           <w:rFonts w:ascii="Consolas" w:hAnsi="Consolas" w:cs="Consolas"/>
@@ -605,7 +708,17 @@
           <w:sz w:val="19"/>
           <w:szCs w:val="19"/>
         </w:rPr>
-        <w:t xml:space="preserve">database </w:t>
+        <w:t>database</w:t>
+      </w:r>
+      <w:proofErr w:type="spellEnd"/>
+      <w:r>
+        <w:rPr>
+          <w:rFonts w:ascii="Consolas" w:hAnsi="Consolas" w:cs="Consolas"/>
+          <w:color w:val="0000FF"/>
+          <w:sz w:val="19"/>
+          <w:szCs w:val="19"/>
+        </w:rPr>
+        <w:t xml:space="preserve"> </w:t>
       </w:r>
       <w:r>
         <w:rPr>
@@ -646,7 +759,15 @@
         </w:numPr>
       </w:pPr>
       <w:r>
-        <w:t xml:space="preserve">Crie a pasta Conexao para a classe de conexão </w:t>
+        <w:t xml:space="preserve">Crie a pasta </w:t>
+      </w:r>
+      <w:proofErr w:type="spellStart"/>
+      <w:r>
+        <w:t>Conexao</w:t>
+      </w:r>
+      <w:proofErr w:type="spellEnd"/>
+      <w:r>
+        <w:t xml:space="preserve"> para a classe de conexão </w:t>
       </w:r>
       <w:r>
         <w:t>a</w:t>
@@ -655,8 +776,21 @@
         <w:t>o banco de dados</w:t>
       </w:r>
       <w:r>
-        <w:t>: botão esquerdo no projeto &gt; Add &gt; New Folder &gt; dê o nome Conexao</w:t>
-      </w:r>
+        <w:t xml:space="preserve">: botão esquerdo no projeto &gt; </w:t>
+      </w:r>
+      <w:proofErr w:type="spellStart"/>
+      <w:r>
+        <w:t>Add</w:t>
+      </w:r>
+      <w:proofErr w:type="spellEnd"/>
+      <w:r>
+        <w:t xml:space="preserve"> &gt; New Folder &gt; dê o nome </w:t>
+      </w:r>
+      <w:proofErr w:type="spellStart"/>
+      <w:r>
+        <w:t>Conexao</w:t>
+      </w:r>
+      <w:proofErr w:type="spellEnd"/>
       <w:r>
         <w:t xml:space="preserve"> </w:t>
       </w:r>
@@ -670,7 +804,15 @@
         </w:numPr>
       </w:pPr>
       <w:r>
-        <w:t xml:space="preserve">Crie a pasta DAO para as classes de acesso a dados: botão esquerdo no projeto &gt; Add &gt; New Folder &gt; dê o nome DAO </w:t>
+        <w:t xml:space="preserve">Crie a pasta DAO para as classes de acesso a dados: botão esquerdo no projeto &gt; </w:t>
+      </w:r>
+      <w:proofErr w:type="spellStart"/>
+      <w:r>
+        <w:t>Add</w:t>
+      </w:r>
+      <w:proofErr w:type="spellEnd"/>
+      <w:r>
+        <w:t xml:space="preserve"> &gt; New Folder &gt; dê o nome DAO </w:t>
       </w:r>
     </w:p>
     <w:p>
@@ -682,8 +824,13 @@
         </w:numPr>
       </w:pPr>
       <w:r>
-        <w:t>Nota: DAO = Data Access Object</w:t>
-      </w:r>
+        <w:t xml:space="preserve">Nota: DAO = Data Access </w:t>
+      </w:r>
+      <w:proofErr w:type="spellStart"/>
+      <w:r>
+        <w:t>Object</w:t>
+      </w:r>
+      <w:proofErr w:type="spellEnd"/>
     </w:p>
     <w:p>
       <w:pPr>
@@ -694,7 +841,31 @@
         </w:numPr>
       </w:pPr>
       <w:r>
-        <w:t xml:space="preserve">Crie a pasta Models para as classes do nosso modelo de negócio: botão esquerdo no projeto &gt; Add &gt; New Folder &gt; dê o nome Models </w:t>
+        <w:t xml:space="preserve">Crie a pasta </w:t>
+      </w:r>
+      <w:proofErr w:type="spellStart"/>
+      <w:r>
+        <w:t>Models</w:t>
+      </w:r>
+      <w:proofErr w:type="spellEnd"/>
+      <w:r>
+        <w:t xml:space="preserve"> para as classes do nosso modelo de negócio: botão esquerdo no projeto &gt; </w:t>
+      </w:r>
+      <w:proofErr w:type="spellStart"/>
+      <w:r>
+        <w:t>Add</w:t>
+      </w:r>
+      <w:proofErr w:type="spellEnd"/>
+      <w:r>
+        <w:t xml:space="preserve"> &gt; New Folder &gt; dê o nome </w:t>
+      </w:r>
+      <w:proofErr w:type="spellStart"/>
+      <w:r>
+        <w:t>Models</w:t>
+      </w:r>
+      <w:proofErr w:type="spellEnd"/>
+      <w:r>
+        <w:t xml:space="preserve"> </w:t>
       </w:r>
     </w:p>
     <w:p>
@@ -706,7 +877,31 @@
         </w:numPr>
       </w:pPr>
       <w:r>
-        <w:t xml:space="preserve">Crie a pasta Views para as classes de interação com o usuário: botão esquerdo no projeto &gt; Add &gt; New Folder &gt; dê o nome Views </w:t>
+        <w:t xml:space="preserve">Crie a pasta </w:t>
+      </w:r>
+      <w:proofErr w:type="spellStart"/>
+      <w:r>
+        <w:t>Views</w:t>
+      </w:r>
+      <w:proofErr w:type="spellEnd"/>
+      <w:r>
+        <w:t xml:space="preserve"> para as classes de interação com o usuário: botão esquerdo no projeto &gt; </w:t>
+      </w:r>
+      <w:proofErr w:type="spellStart"/>
+      <w:r>
+        <w:t>Add</w:t>
+      </w:r>
+      <w:proofErr w:type="spellEnd"/>
+      <w:r>
+        <w:t xml:space="preserve"> &gt; New Folder &gt; dê o nome </w:t>
+      </w:r>
+      <w:proofErr w:type="spellStart"/>
+      <w:r>
+        <w:t>Views</w:t>
+      </w:r>
+      <w:proofErr w:type="spellEnd"/>
+      <w:r>
+        <w:t xml:space="preserve"> </w:t>
       </w:r>
     </w:p>
     <w:p>
@@ -739,10 +934,31 @@
         </w:numPr>
       </w:pPr>
       <w:r>
-        <w:t>Crie uma classe para acessar o banco: botão esquerdo na pasta Conexao &gt; Add &gt; Class... &gt; dê um nome para a classe (eu chamei de ConnectionFactory.cs)</w:t>
-      </w:r>
-      <w:r>
-        <w:t>.</w:t>
+        <w:t xml:space="preserve">Crie uma classe para acessar o banco: botão esquerdo na pasta </w:t>
+      </w:r>
+      <w:proofErr w:type="spellStart"/>
+      <w:r>
+        <w:t>Conexao</w:t>
+      </w:r>
+      <w:proofErr w:type="spellEnd"/>
+      <w:r>
+        <w:t xml:space="preserve"> &gt; </w:t>
+      </w:r>
+      <w:proofErr w:type="spellStart"/>
+      <w:r>
+        <w:t>Add</w:t>
+      </w:r>
+      <w:proofErr w:type="spellEnd"/>
+      <w:r>
+        <w:t xml:space="preserve"> &gt; Class... &gt; dê um nome para a classe (eu chamei de </w:t>
+      </w:r>
+      <w:proofErr w:type="spellStart"/>
+      <w:r>
+        <w:t>ConnectionFactory.cs</w:t>
+      </w:r>
+      <w:proofErr w:type="spellEnd"/>
+      <w:r>
+        <w:t>)</w:t>
       </w:r>
     </w:p>
     <w:p>
@@ -754,7 +970,15 @@
         </w:numPr>
       </w:pPr>
       <w:r>
-        <w:t>Implemente o método da conexão (getConnection()):</w:t>
+        <w:t xml:space="preserve">Implemente o método da conexão </w:t>
+      </w:r>
+      <w:proofErr w:type="spellStart"/>
+      <w:r>
+        <w:t>getConnection</w:t>
+      </w:r>
+      <w:proofErr w:type="spellEnd"/>
+      <w:r>
+        <w:t>():</w:t>
       </w:r>
     </w:p>
     <w:p>
@@ -817,6 +1041,17 @@
       <w:r>
         <w:t>Classe para representar uma entidade do nosso negócio</w:t>
       </w:r>
+      <w:r>
+        <w:t xml:space="preserve"> (</w:t>
+      </w:r>
+      <w:proofErr w:type="spellStart"/>
+      <w:r>
+        <w:t>EstudanteModel</w:t>
+      </w:r>
+      <w:proofErr w:type="spellEnd"/>
+      <w:r>
+        <w:t>)</w:t>
+      </w:r>
     </w:p>
     <w:p>
       <w:pPr>
@@ -830,7 +1065,31 @@
         <w:t xml:space="preserve">Criar a classe para representar estudantes: </w:t>
       </w:r>
       <w:r>
-        <w:t>botão esquerdo na pasta Models &gt; Add &gt; Class... &gt; dê um nome para a classe (eu chamei de EstudanteModel.cs)</w:t>
+        <w:t xml:space="preserve">botão esquerdo na pasta </w:t>
+      </w:r>
+      <w:proofErr w:type="spellStart"/>
+      <w:r>
+        <w:t>Models</w:t>
+      </w:r>
+      <w:proofErr w:type="spellEnd"/>
+      <w:r>
+        <w:t xml:space="preserve"> &gt; </w:t>
+      </w:r>
+      <w:proofErr w:type="spellStart"/>
+      <w:r>
+        <w:t>Add</w:t>
+      </w:r>
+      <w:proofErr w:type="spellEnd"/>
+      <w:r>
+        <w:t xml:space="preserve"> &gt; Class... &gt; dê um nome para a classe (eu chamei de </w:t>
+      </w:r>
+      <w:proofErr w:type="spellStart"/>
+      <w:r>
+        <w:t>EstudanteModel.cs</w:t>
+      </w:r>
+      <w:proofErr w:type="spellEnd"/>
+      <w:r>
+        <w:t>)</w:t>
       </w:r>
     </w:p>
     <w:p>
@@ -842,7 +1101,15 @@
         </w:numPr>
       </w:pPr>
       <w:r>
-        <w:t>Implemente a classe EstudanteModel:</w:t>
+        <w:t xml:space="preserve">Implemente a classe </w:t>
+      </w:r>
+      <w:proofErr w:type="spellStart"/>
+      <w:r>
+        <w:t>EstudanteModel</w:t>
+      </w:r>
+      <w:proofErr w:type="spellEnd"/>
+      <w:r>
+        <w:t>:</w:t>
       </w:r>
     </w:p>
     <w:p>
@@ -905,8 +1172,13 @@
       <w:r>
         <w:t xml:space="preserve">a </w:t>
       </w:r>
-      <w:r>
-        <w:t>autoproperty do C#, mas vocês podem fazer do modo convencional. É melhor para aprender.</w:t>
+      <w:proofErr w:type="spellStart"/>
+      <w:r>
+        <w:t>autoproperty</w:t>
+      </w:r>
+      <w:proofErr w:type="spellEnd"/>
+      <w:r>
+        <w:t xml:space="preserve"> do C#, mas vocês podem fazer do modo convencional. É melhor para aprender.</w:t>
       </w:r>
     </w:p>
     <w:p/>
@@ -919,7 +1191,31 @@
         </w:numPr>
       </w:pPr>
       <w:r>
-        <w:t>Classe para acesso e manipulação de dados da entidade estudante (CRUD = Create, Read, Update and Delete)</w:t>
+        <w:t xml:space="preserve">Classe para acesso e manipulação de dados da entidade estudante (CRUD = </w:t>
+      </w:r>
+      <w:proofErr w:type="spellStart"/>
+      <w:r>
+        <w:t>Create</w:t>
+      </w:r>
+      <w:proofErr w:type="spellEnd"/>
+      <w:r>
+        <w:t xml:space="preserve">, </w:t>
+      </w:r>
+      <w:proofErr w:type="spellStart"/>
+      <w:r>
+        <w:t>Read</w:t>
+      </w:r>
+      <w:proofErr w:type="spellEnd"/>
+      <w:r>
+        <w:t xml:space="preserve">, Update </w:t>
+      </w:r>
+      <w:proofErr w:type="spellStart"/>
+      <w:r>
+        <w:t>and</w:t>
+      </w:r>
+      <w:proofErr w:type="spellEnd"/>
+      <w:r>
+        <w:t xml:space="preserve"> Delete)</w:t>
       </w:r>
     </w:p>
     <w:p>
@@ -931,7 +1227,23 @@
         </w:numPr>
       </w:pPr>
       <w:r>
-        <w:t>Criar a classe para fazer o CRUD de estudante: botão esquerdo na pasta DAO &gt; Add &gt; Class... &gt; dê um nome para a classe (eu chamei de EstudantesDAO.cs).</w:t>
+        <w:t xml:space="preserve">Criar a classe para fazer o CRUD de estudante: botão esquerdo na pasta DAO &gt; </w:t>
+      </w:r>
+      <w:proofErr w:type="spellStart"/>
+      <w:r>
+        <w:t>Add</w:t>
+      </w:r>
+      <w:proofErr w:type="spellEnd"/>
+      <w:r>
+        <w:t xml:space="preserve"> &gt; Class... &gt; dê um nome para a classe (eu chamei de </w:t>
+      </w:r>
+      <w:proofErr w:type="spellStart"/>
+      <w:r>
+        <w:t>EstudantesDAO.cs</w:t>
+      </w:r>
+      <w:proofErr w:type="spellEnd"/>
+      <w:r>
+        <w:t>).</w:t>
       </w:r>
     </w:p>
     <w:p>
@@ -943,11 +1255,32 @@
         </w:numPr>
       </w:pPr>
       <w:r>
-        <w:t xml:space="preserve">Declare um objeto do tipo MySqlConnection. Use ele para acessar </w:t>
-      </w:r>
-      <w:r>
-        <w:t>o método getConnection() da classe ConnectionFactory</w:t>
-      </w:r>
+        <w:t xml:space="preserve">Declare um objeto do tipo </w:t>
+      </w:r>
+      <w:proofErr w:type="spellStart"/>
+      <w:r>
+        <w:t>MySqlConnection</w:t>
+      </w:r>
+      <w:proofErr w:type="spellEnd"/>
+      <w:r>
+        <w:t xml:space="preserve">. Use ele para acessar </w:t>
+      </w:r>
+      <w:r>
+        <w:t xml:space="preserve">o método </w:t>
+      </w:r>
+      <w:proofErr w:type="spellStart"/>
+      <w:r>
+        <w:t>getConnection</w:t>
+      </w:r>
+      <w:proofErr w:type="spellEnd"/>
+      <w:r>
+        <w:t xml:space="preserve">() da classe </w:t>
+      </w:r>
+      <w:proofErr w:type="spellStart"/>
+      <w:r>
+        <w:t>ConnectionFactory</w:t>
+      </w:r>
+      <w:proofErr w:type="spellEnd"/>
     </w:p>
     <w:p>
       <w:pPr>
@@ -960,37 +1293,83 @@
       <w:r>
         <w:t xml:space="preserve">Implemente os métodos </w:t>
       </w:r>
+      <w:proofErr w:type="spellStart"/>
       <w:r>
         <w:rPr>
           <w:rFonts w:cstheme="minorHAnsi"/>
         </w:rPr>
-        <w:t xml:space="preserve">CreateEstudante(), </w:t>
-      </w:r>
+        <w:t>CreateEstudante</w:t>
+      </w:r>
+      <w:proofErr w:type="spellEnd"/>
+      <w:r>
+        <w:rPr>
+          <w:rFonts w:cstheme="minorHAnsi"/>
+        </w:rPr>
+        <w:t xml:space="preserve">(), </w:t>
+      </w:r>
+      <w:proofErr w:type="spellStart"/>
       <w:r>
         <w:rPr>
           <w:rFonts w:cstheme="minorHAnsi"/>
           <w:color w:val="000000"/>
         </w:rPr>
-        <w:t>ReadEstudante()</w:t>
-      </w:r>
+        <w:t>ReadEstudante</w:t>
+      </w:r>
+      <w:proofErr w:type="spellEnd"/>
       <w:r>
         <w:rPr>
           <w:rFonts w:cstheme="minorHAnsi"/>
           <w:color w:val="000000"/>
         </w:rPr>
-        <w:t>, UpdateEstudante() e DeleteEstudante():</w:t>
-      </w:r>
-    </w:p>
-    <w:p>
+        <w:t>()</w:t>
+      </w:r>
       <w:r>
         <w:rPr>
-          <w:noProof/>
+          <w:rFonts w:cstheme="minorHAnsi"/>
+          <w:color w:val="000000"/>
         </w:rPr>
+        <w:t xml:space="preserve">, </w:t>
+      </w:r>
+      <w:proofErr w:type="spellStart"/>
+      <w:r>
+        <w:rPr>
+          <w:rFonts w:cstheme="minorHAnsi"/>
+          <w:color w:val="000000"/>
+        </w:rPr>
+        <w:t>UpdateEstudante</w:t>
+      </w:r>
+      <w:proofErr w:type="spellEnd"/>
+      <w:r>
+        <w:rPr>
+          <w:rFonts w:cstheme="minorHAnsi"/>
+          <w:color w:val="000000"/>
+        </w:rPr>
+        <w:t xml:space="preserve">() e </w:t>
+      </w:r>
+      <w:proofErr w:type="spellStart"/>
+      <w:r>
+        <w:rPr>
+          <w:rFonts w:cstheme="minorHAnsi"/>
+          <w:color w:val="000000"/>
+        </w:rPr>
+        <w:t>DeleteEstudante</w:t>
+      </w:r>
+      <w:proofErr w:type="spellEnd"/>
+      <w:r>
+        <w:rPr>
+          <w:rFonts w:cstheme="minorHAnsi"/>
+          <w:color w:val="000000"/>
+        </w:rPr>
+        <w:t>():</w:t>
+      </w:r>
+    </w:p>
+    <w:p>
+      <w:r>
         <w:drawing>
-          <wp:inline distT="0" distB="0" distL="0" distR="0" wp14:anchorId="5A0EF145" wp14:editId="05E10D0F">
-            <wp:extent cx="6442356" cy="1908313"/>
+          <wp:inline distT="0" distB="0" distL="0" distR="0" wp14:anchorId="6B8644C9" wp14:editId="7BBD21F1">
+            <wp:extent cx="6465703" cy="2593428"/>
             <wp:effectExtent l="0" t="0" r="0" b="0"/>
-            <wp:docPr id="7" name="Imagem 7"/>
+            <wp:docPr id="32" name="Imagem 32"/>
             <wp:cNvGraphicFramePr>
               <a:graphicFrameLocks xmlns:a="http://schemas.openxmlformats.org/drawingml/2006/main" noChangeAspect="1"/>
             </wp:cNvGraphicFramePr>
@@ -1010,7 +1389,7 @@
                   <pic:spPr>
                     <a:xfrm>
                       <a:off x="0" y="0"/>
-                      <a:ext cx="6466516" cy="1915470"/>
+                      <a:ext cx="6474656" cy="2597019"/>
                     </a:xfrm>
                     <a:prstGeom prst="rect">
                       <a:avLst/>
@@ -1025,14 +1404,11 @@
     </w:p>
     <w:p>
       <w:r>
-        <w:rPr>
-          <w:noProof/>
-        </w:rPr>
         <w:drawing>
-          <wp:inline distT="0" distB="0" distL="0" distR="0" wp14:anchorId="4A016415" wp14:editId="113E7B28">
-            <wp:extent cx="6473466" cy="2652111"/>
-            <wp:effectExtent l="0" t="0" r="3810" b="0"/>
-            <wp:docPr id="8" name="Imagem 8"/>
+          <wp:inline distT="0" distB="0" distL="0" distR="0" wp14:anchorId="4729A59D" wp14:editId="4DE85B61">
+            <wp:extent cx="6447281" cy="2853665"/>
+            <wp:effectExtent l="0" t="0" r="0" b="4445"/>
+            <wp:docPr id="33" name="Imagem 33"/>
             <wp:cNvGraphicFramePr>
               <a:graphicFrameLocks xmlns:a="http://schemas.openxmlformats.org/drawingml/2006/main" noChangeAspect="1"/>
             </wp:cNvGraphicFramePr>
@@ -1052,7 +1428,7 @@
                   <pic:spPr>
                     <a:xfrm>
                       <a:off x="0" y="0"/>
-                      <a:ext cx="6533783" cy="2676822"/>
+                      <a:ext cx="6482830" cy="2869399"/>
                     </a:xfrm>
                     <a:prstGeom prst="rect">
                       <a:avLst/>
@@ -1067,15 +1443,12 @@
     </w:p>
     <w:p>
       <w:r>
-        <w:rPr>
-          <w:noProof/>
-        </w:rPr>
         <w:lastRenderedPageBreak/>
         <w:drawing>
-          <wp:inline distT="0" distB="0" distL="0" distR="0" wp14:anchorId="2A43F3B5" wp14:editId="2F05A504">
-            <wp:extent cx="6439799" cy="1749287"/>
-            <wp:effectExtent l="0" t="0" r="0" b="3810"/>
-            <wp:docPr id="9" name="Imagem 9"/>
+          <wp:inline distT="0" distB="0" distL="0" distR="0" wp14:anchorId="29AC6907" wp14:editId="05A545A0">
+            <wp:extent cx="6455399" cy="2761611"/>
+            <wp:effectExtent l="0" t="0" r="3175" b="1270"/>
+            <wp:docPr id="34" name="Imagem 34"/>
             <wp:cNvGraphicFramePr>
               <a:graphicFrameLocks xmlns:a="http://schemas.openxmlformats.org/drawingml/2006/main" noChangeAspect="1"/>
             </wp:cNvGraphicFramePr>
@@ -1095,7 +1468,7 @@
                   <pic:spPr>
                     <a:xfrm>
                       <a:off x="0" y="0"/>
-                      <a:ext cx="6509482" cy="1768215"/>
+                      <a:ext cx="6486360" cy="2774856"/>
                     </a:xfrm>
                     <a:prstGeom prst="rect">
                       <a:avLst/>
@@ -1107,23 +1480,12 @@
           </wp:inline>
         </w:drawing>
       </w:r>
-    </w:p>
-    <w:p>
-      <w:pPr>
-        <w:pStyle w:val="PargrafodaLista"/>
-        <w:ind w:left="1440"/>
-      </w:pPr>
-    </w:p>
-    <w:p>
-      <w:r>
-        <w:rPr>
-          <w:noProof/>
-        </w:rPr>
+      <w:r>
         <w:drawing>
-          <wp:inline distT="0" distB="0" distL="0" distR="0" wp14:anchorId="74691B79" wp14:editId="4A8DCE4A">
-            <wp:extent cx="6447183" cy="2440438"/>
-            <wp:effectExtent l="0" t="0" r="0" b="0"/>
-            <wp:docPr id="10" name="Imagem 10"/>
+          <wp:inline distT="0" distB="0" distL="0" distR="0" wp14:anchorId="6DE0415D" wp14:editId="70766A4E">
+            <wp:extent cx="6449468" cy="2872076"/>
+            <wp:effectExtent l="0" t="0" r="0" b="5080"/>
+            <wp:docPr id="35" name="Imagem 35"/>
             <wp:cNvGraphicFramePr>
               <a:graphicFrameLocks xmlns:a="http://schemas.openxmlformats.org/drawingml/2006/main" noChangeAspect="1"/>
             </wp:cNvGraphicFramePr>
@@ -1143,7 +1505,7 @@
                   <pic:spPr>
                     <a:xfrm>
                       <a:off x="0" y="0"/>
-                      <a:ext cx="6496487" cy="2459101"/>
+                      <a:ext cx="6544820" cy="2914538"/>
                     </a:xfrm>
                     <a:prstGeom prst="rect">
                       <a:avLst/>
@@ -1156,16 +1518,236 @@
         </w:drawing>
       </w:r>
     </w:p>
-    <w:p>
+    <w:p/>
+    <w:p>
+      <w:pPr>
+        <w:pStyle w:val="PargrafodaLista"/>
+        <w:numPr>
+          <w:ilvl w:val="0"/>
+          <w:numId w:val="1"/>
+        </w:numPr>
+      </w:pPr>
+      <w:r>
+        <w:t>Formulário de cadastro de estudantes</w:t>
+      </w:r>
+    </w:p>
+    <w:p>
+      <w:pPr>
+        <w:pStyle w:val="PargrafodaLista"/>
+        <w:numPr>
+          <w:ilvl w:val="1"/>
+          <w:numId w:val="1"/>
+        </w:numPr>
+      </w:pPr>
+      <w:r>
+        <w:t xml:space="preserve">Criar um formulário de cadastro: botão esquerdo na pasta </w:t>
+      </w:r>
+      <w:proofErr w:type="spellStart"/>
+      <w:r>
+        <w:t>Views</w:t>
+      </w:r>
+      <w:proofErr w:type="spellEnd"/>
+      <w:r>
+        <w:t xml:space="preserve"> &gt; </w:t>
+      </w:r>
+      <w:proofErr w:type="spellStart"/>
+      <w:r>
+        <w:t>Add</w:t>
+      </w:r>
+      <w:proofErr w:type="spellEnd"/>
+      <w:r>
+        <w:t xml:space="preserve"> &gt; </w:t>
+      </w:r>
+      <w:proofErr w:type="spellStart"/>
+      <w:r>
+        <w:t>Form</w:t>
+      </w:r>
+      <w:proofErr w:type="spellEnd"/>
+      <w:r>
+        <w:t xml:space="preserve"> (Windows </w:t>
+      </w:r>
+      <w:proofErr w:type="spellStart"/>
+      <w:r>
+        <w:t>Forms</w:t>
+      </w:r>
+      <w:proofErr w:type="spellEnd"/>
+      <w:r>
+        <w:t xml:space="preserve">)... &gt; dê um nome para o formulário (eu chamei de </w:t>
+      </w:r>
+      <w:proofErr w:type="spellStart"/>
+      <w:r>
+        <w:t>FormEstudante</w:t>
+      </w:r>
+      <w:proofErr w:type="spellEnd"/>
+      <w:r>
+        <w:t>)</w:t>
+      </w:r>
+    </w:p>
+    <w:p>
+      <w:pPr>
+        <w:pStyle w:val="PargrafodaLista"/>
+        <w:numPr>
+          <w:ilvl w:val="1"/>
+          <w:numId w:val="1"/>
+        </w:numPr>
+      </w:pPr>
+      <w:r>
+        <w:t xml:space="preserve">Adicione os campos do formulário: Toolbox &gt; Common </w:t>
+      </w:r>
+      <w:proofErr w:type="spellStart"/>
+      <w:r>
+        <w:t>Controls</w:t>
+      </w:r>
+      <w:proofErr w:type="spellEnd"/>
+      <w:r>
+        <w:t xml:space="preserve"> &gt; escolha e arraste o que você quer adicionar: </w:t>
+      </w:r>
+    </w:p>
+    <w:p>
+      <w:pPr>
+        <w:pStyle w:val="PargrafodaLista"/>
+        <w:numPr>
+          <w:ilvl w:val="2"/>
+          <w:numId w:val="1"/>
+        </w:numPr>
+      </w:pPr>
+      <w:r>
+        <w:t xml:space="preserve">Para Nome eu escolhi um </w:t>
+      </w:r>
+      <w:proofErr w:type="spellStart"/>
+      <w:r>
+        <w:t>Label</w:t>
+      </w:r>
+      <w:proofErr w:type="spellEnd"/>
+      <w:r>
+        <w:t xml:space="preserve">, pro campo onde vai ser digitado o nome eu escolhi um </w:t>
+      </w:r>
+      <w:proofErr w:type="spellStart"/>
+      <w:r>
+        <w:t>TextBox</w:t>
+      </w:r>
+      <w:proofErr w:type="spellEnd"/>
+      <w:r>
+        <w:t xml:space="preserve">, pros demais campos parecidos (CPF, </w:t>
+      </w:r>
+      <w:proofErr w:type="spellStart"/>
+      <w:r>
+        <w:t>Email</w:t>
+      </w:r>
+      <w:proofErr w:type="spellEnd"/>
+      <w:r>
+        <w:t xml:space="preserve">, Senha, Telefone, WhatsApp) escolhi </w:t>
+      </w:r>
+      <w:r>
+        <w:t xml:space="preserve">também </w:t>
+      </w:r>
+      <w:proofErr w:type="spellStart"/>
+      <w:r>
+        <w:t>TextBox</w:t>
+      </w:r>
+      <w:proofErr w:type="spellEnd"/>
+      <w:r>
+        <w:t xml:space="preserve">. Para Sexo eu escolhi um </w:t>
+      </w:r>
+      <w:proofErr w:type="spellStart"/>
+      <w:r>
+        <w:t>Label</w:t>
+      </w:r>
+      <w:proofErr w:type="spellEnd"/>
+      <w:r>
+        <w:t xml:space="preserve"> e um </w:t>
+      </w:r>
+      <w:proofErr w:type="spellStart"/>
+      <w:r>
+        <w:t>ComboBox</w:t>
+      </w:r>
+      <w:proofErr w:type="spellEnd"/>
+      <w:r>
+        <w:t xml:space="preserve">. </w:t>
+      </w:r>
+      <w:r>
+        <w:t xml:space="preserve">Adicionei ao lado dos </w:t>
+      </w:r>
+      <w:proofErr w:type="spellStart"/>
+      <w:r>
+        <w:t>TextBox</w:t>
+      </w:r>
+      <w:proofErr w:type="spellEnd"/>
+      <w:r>
+        <w:t xml:space="preserve"> um </w:t>
+      </w:r>
+      <w:proofErr w:type="spellStart"/>
+      <w:r>
+        <w:t>DataGridView</w:t>
+      </w:r>
+      <w:proofErr w:type="spellEnd"/>
+      <w:r>
+        <w:t>. Abaixo coloque</w:t>
+      </w:r>
+      <w:r>
+        <w:t>i</w:t>
+      </w:r>
+      <w:r>
+        <w:t xml:space="preserve"> um Button e chamei ele de Criar Cadastro</w:t>
+      </w:r>
+    </w:p>
+    <w:p>
+      <w:pPr>
+        <w:pStyle w:val="PargrafodaLista"/>
+        <w:numPr>
+          <w:ilvl w:val="2"/>
+          <w:numId w:val="1"/>
+        </w:numPr>
+      </w:pPr>
+      <w:r>
+        <w:t xml:space="preserve">Para cada item na tela vocês podem mudar o texto e o nome deles na aba </w:t>
+      </w:r>
+      <w:proofErr w:type="spellStart"/>
+      <w:r>
+        <w:t>Properties</w:t>
+      </w:r>
+      <w:proofErr w:type="spellEnd"/>
+      <w:r>
+        <w:t>. É só clicar no item que essa aba abre no canto inferior direito</w:t>
+      </w:r>
+      <w:r>
+        <w:t>. Exemplo:</w:t>
+      </w:r>
+    </w:p>
+    <w:p>
+      <w:pPr>
+        <w:pStyle w:val="PargrafodaLista"/>
+        <w:numPr>
+          <w:ilvl w:val="3"/>
+          <w:numId w:val="1"/>
+        </w:numPr>
+      </w:pPr>
+      <w:r>
+        <w:lastRenderedPageBreak/>
+        <w:t xml:space="preserve">Clica sobre a </w:t>
+      </w:r>
+      <w:proofErr w:type="spellStart"/>
+      <w:r>
+        <w:t>Label</w:t>
+      </w:r>
+      <w:proofErr w:type="spellEnd"/>
+      <w:r>
+        <w:t xml:space="preserve"> CPF</w:t>
+      </w:r>
+    </w:p>
+    <w:p>
+      <w:pPr>
+        <w:ind w:left="2196" w:firstLine="324"/>
+      </w:pPr>
       <w:r>
         <w:rPr>
           <w:noProof/>
         </w:rPr>
         <w:drawing>
-          <wp:inline distT="0" distB="0" distL="0" distR="0" wp14:anchorId="7ED7FE12" wp14:editId="5C1576C8">
-            <wp:extent cx="6459876" cy="1888435"/>
+          <wp:inline distT="0" distB="0" distL="0" distR="0" wp14:anchorId="2BA51088" wp14:editId="7677FE81">
+            <wp:extent cx="571580" cy="381053"/>
             <wp:effectExtent l="0" t="0" r="0" b="0"/>
-            <wp:docPr id="11" name="Imagem 11"/>
+            <wp:docPr id="13" name="Imagem 13"/>
             <wp:cNvGraphicFramePr>
               <a:graphicFrameLocks xmlns:a="http://schemas.openxmlformats.org/drawingml/2006/main" noChangeAspect="1"/>
             </wp:cNvGraphicFramePr>
@@ -1185,7 +1767,7 @@
                   <pic:spPr>
                     <a:xfrm>
                       <a:off x="0" y="0"/>
-                      <a:ext cx="6663624" cy="1947997"/>
+                      <a:ext cx="571580" cy="381053"/>
                     </a:xfrm>
                     <a:prstGeom prst="rect">
                       <a:avLst/>
@@ -1199,99 +1781,24 @@
       </w:r>
     </w:p>
     <w:p/>
-    <w:p/>
     <w:p>
       <w:pPr>
         <w:pStyle w:val="PargrafodaLista"/>
         <w:numPr>
           <w:ilvl w:val="0"/>
-          <w:numId w:val="1"/>
-        </w:numPr>
-      </w:pPr>
-      <w:r>
-        <w:t>Formulário de cadastro de estudantes</w:t>
-      </w:r>
-    </w:p>
-    <w:p>
-      <w:pPr>
-        <w:pStyle w:val="PargrafodaLista"/>
-        <w:numPr>
-          <w:ilvl w:val="1"/>
-          <w:numId w:val="1"/>
-        </w:numPr>
-      </w:pPr>
-      <w:r>
-        <w:t>Criar um formulário de cadastro: botão esquerdo na pasta Views &gt; Add &gt; Form (Windows Forms)... &gt; dê um nome para o formulário (eu chamei de FormEstudante)</w:t>
-      </w:r>
-    </w:p>
-    <w:p>
-      <w:pPr>
-        <w:pStyle w:val="PargrafodaLista"/>
-        <w:numPr>
-          <w:ilvl w:val="1"/>
-          <w:numId w:val="1"/>
-        </w:numPr>
-      </w:pPr>
-      <w:r>
-        <w:t xml:space="preserve">Adicione os campos do formulário: Toolbox &gt; Common Controls &gt; escolha e arraste o que você quer adicionar: </w:t>
-      </w:r>
-    </w:p>
-    <w:p>
-      <w:pPr>
-        <w:pStyle w:val="PargrafodaLista"/>
-        <w:numPr>
-          <w:ilvl w:val="2"/>
-          <w:numId w:val="1"/>
-        </w:numPr>
-      </w:pPr>
-      <w:r>
-        <w:t xml:space="preserve">Para Nome eu escolhi um Label, pro campo onde vai ser digitado o nome eu escolhi um TextBox, pros demais campos parecidos (CPF, </w:t>
-      </w:r>
-      <w:r>
-        <w:lastRenderedPageBreak/>
-        <w:t xml:space="preserve">Email, Senha, Telefone, WhatsApp) escolhi </w:t>
-      </w:r>
-      <w:r>
-        <w:t>também TextBox</w:t>
-      </w:r>
-      <w:r>
-        <w:t xml:space="preserve">. Para Sexo eu escolhi um Label e um ComboBox. </w:t>
-      </w:r>
-      <w:r>
-        <w:t>Adicionei ao lado dos TextBox um DataGridView. Abaixo coloque</w:t>
-      </w:r>
-      <w:r>
-        <w:t>i</w:t>
-      </w:r>
-      <w:r>
-        <w:t xml:space="preserve"> um Button e chamei ele de Criar Cadastro</w:t>
-      </w:r>
-    </w:p>
-    <w:p>
-      <w:pPr>
-        <w:pStyle w:val="PargrafodaLista"/>
-        <w:numPr>
-          <w:ilvl w:val="2"/>
-          <w:numId w:val="1"/>
-        </w:numPr>
-      </w:pPr>
-      <w:r>
-        <w:t>Para cada item na tela vocês podem mudar o texto e o nome deles na aba Properties. É só clicar no item que essa aba abre no canto inferior direito</w:t>
-      </w:r>
-      <w:r>
-        <w:t>. Exemplo:</w:t>
-      </w:r>
-    </w:p>
-    <w:p>
-      <w:pPr>
-        <w:pStyle w:val="PargrafodaLista"/>
-        <w:numPr>
-          <w:ilvl w:val="3"/>
-          <w:numId w:val="1"/>
-        </w:numPr>
-      </w:pPr>
-      <w:r>
-        <w:t>Clica sobre a Label CPF</w:t>
+          <w:numId w:val="8"/>
+        </w:numPr>
+      </w:pPr>
+      <w:r>
+        <w:t xml:space="preserve">Abre as Propriedades da </w:t>
+      </w:r>
+      <w:proofErr w:type="spellStart"/>
+      <w:r>
+        <w:t>Label</w:t>
+      </w:r>
+      <w:proofErr w:type="spellEnd"/>
+      <w:r>
+        <w:t xml:space="preserve"> CPF</w:t>
       </w:r>
     </w:p>
     <w:p>
@@ -1303,10 +1810,10 @@
           <w:noProof/>
         </w:rPr>
         <w:drawing>
-          <wp:inline distT="0" distB="0" distL="0" distR="0" wp14:anchorId="2BA51088" wp14:editId="7677FE81">
-            <wp:extent cx="571580" cy="381053"/>
+          <wp:inline distT="0" distB="0" distL="0" distR="0" wp14:anchorId="5F23DB62" wp14:editId="7DA42B18">
+            <wp:extent cx="2800741" cy="5849166"/>
             <wp:effectExtent l="0" t="0" r="0" b="0"/>
-            <wp:docPr id="13" name="Imagem 13"/>
+            <wp:docPr id="12" name="Imagem 12"/>
             <wp:cNvGraphicFramePr>
               <a:graphicFrameLocks xmlns:a="http://schemas.openxmlformats.org/drawingml/2006/main" noChangeAspect="1"/>
             </wp:cNvGraphicFramePr>
@@ -1326,7 +1833,7 @@
                   <pic:spPr>
                     <a:xfrm>
                       <a:off x="0" y="0"/>
-                      <a:ext cx="571580" cy="381053"/>
+                      <a:ext cx="2800741" cy="5849166"/>
                     </a:xfrm>
                     <a:prstGeom prst="rect">
                       <a:avLst/>
@@ -1340,6 +1847,10 @@
       </w:r>
     </w:p>
     <w:p/>
+    <w:p/>
+    <w:p/>
+    <w:p/>
+    <w:p/>
     <w:p>
       <w:pPr>
         <w:pStyle w:val="PargrafodaLista"/>
@@ -1349,22 +1860,31 @@
         </w:numPr>
       </w:pPr>
       <w:r>
-        <w:t>Abre as Propriedades da Label CPF</w:t>
-      </w:r>
-    </w:p>
-    <w:p>
-      <w:pPr>
-        <w:ind w:left="2196" w:firstLine="324"/>
+        <w:lastRenderedPageBreak/>
+        <w:t xml:space="preserve">Clica sobre a </w:t>
+      </w:r>
+      <w:proofErr w:type="spellStart"/>
+      <w:r>
+        <w:t>TexBox</w:t>
+      </w:r>
+      <w:proofErr w:type="spellEnd"/>
+      <w:r>
+        <w:t xml:space="preserve"> do CPF</w:t>
+      </w:r>
+    </w:p>
+    <w:p>
+      <w:pPr>
+        <w:ind w:left="1812" w:firstLine="708"/>
       </w:pPr>
       <w:r>
         <w:rPr>
           <w:noProof/>
         </w:rPr>
         <w:drawing>
-          <wp:inline distT="0" distB="0" distL="0" distR="0" wp14:anchorId="5F23DB62" wp14:editId="7DA42B18">
-            <wp:extent cx="2800741" cy="5849166"/>
+          <wp:inline distT="0" distB="0" distL="0" distR="0" wp14:anchorId="3B3E8DB8" wp14:editId="69CF9460">
+            <wp:extent cx="2743583" cy="381053"/>
             <wp:effectExtent l="0" t="0" r="0" b="0"/>
-            <wp:docPr id="12" name="Imagem 12"/>
+            <wp:docPr id="14" name="Imagem 14"/>
             <wp:cNvGraphicFramePr>
               <a:graphicFrameLocks xmlns:a="http://schemas.openxmlformats.org/drawingml/2006/main" noChangeAspect="1"/>
             </wp:cNvGraphicFramePr>
@@ -1384,65 +1904,6 @@
                   <pic:spPr>
                     <a:xfrm>
                       <a:off x="0" y="0"/>
-                      <a:ext cx="2800741" cy="5849166"/>
-                    </a:xfrm>
-                    <a:prstGeom prst="rect">
-                      <a:avLst/>
-                    </a:prstGeom>
-                  </pic:spPr>
-                </pic:pic>
-              </a:graphicData>
-            </a:graphic>
-          </wp:inline>
-        </w:drawing>
-      </w:r>
-    </w:p>
-    <w:p/>
-    <w:p/>
-    <w:p>
-      <w:pPr>
-        <w:pStyle w:val="PargrafodaLista"/>
-        <w:numPr>
-          <w:ilvl w:val="0"/>
-          <w:numId w:val="8"/>
-        </w:numPr>
-      </w:pPr>
-      <w:r>
-        <w:t>Clica sobre a TexBox do CPF</w:t>
-      </w:r>
-    </w:p>
-    <w:p>
-      <w:pPr>
-        <w:ind w:left="1812" w:firstLine="708"/>
-      </w:pPr>
-      <w:r>
-        <w:rPr>
-          <w:noProof/>
-        </w:rPr>
-        <w:drawing>
-          <wp:inline distT="0" distB="0" distL="0" distR="0" wp14:anchorId="3B3E8DB8" wp14:editId="69CF9460">
-            <wp:extent cx="2743583" cy="381053"/>
-            <wp:effectExtent l="0" t="0" r="0" b="0"/>
-            <wp:docPr id="14" name="Imagem 14"/>
-            <wp:cNvGraphicFramePr>
-              <a:graphicFrameLocks xmlns:a="http://schemas.openxmlformats.org/drawingml/2006/main" noChangeAspect="1"/>
-            </wp:cNvGraphicFramePr>
-            <a:graphic xmlns:a="http://schemas.openxmlformats.org/drawingml/2006/main">
-              <a:graphicData uri="http://schemas.openxmlformats.org/drawingml/2006/picture">
-                <pic:pic xmlns:pic="http://schemas.openxmlformats.org/drawingml/2006/picture">
-                  <pic:nvPicPr>
-                    <pic:cNvPr id="1" name=""/>
-                    <pic:cNvPicPr/>
-                  </pic:nvPicPr>
-                  <pic:blipFill>
-                    <a:blip r:embed="rId19"/>
-                    <a:stretch>
-                      <a:fillRect/>
-                    </a:stretch>
-                  </pic:blipFill>
-                  <pic:spPr>
-                    <a:xfrm>
-                      <a:off x="0" y="0"/>
                       <a:ext cx="2743583" cy="381053"/>
                     </a:xfrm>
                     <a:prstGeom prst="rect">
@@ -1466,7 +1927,15 @@
         </w:numPr>
       </w:pPr>
       <w:r>
-        <w:t>Abre as Propriedades da TextBox do CPF</w:t>
+        <w:t xml:space="preserve">Abre as Propriedades da </w:t>
+      </w:r>
+      <w:proofErr w:type="spellStart"/>
+      <w:r>
+        <w:t>TextBox</w:t>
+      </w:r>
+      <w:proofErr w:type="spellEnd"/>
+      <w:r>
+        <w:t xml:space="preserve"> do CPF</w:t>
       </w:r>
     </w:p>
     <w:p>
@@ -1526,7 +1995,39 @@
                                 <w:b/>
                                 <w:bCs/>
                               </w:rPr>
-                              <w:t>&gt;Deem um Name único. Esse Name será usado para recuperar os dados digitados nessa área</w:t>
+                              <w:t xml:space="preserve">&gt;Deem um </w:t>
+                            </w:r>
+                            <w:proofErr w:type="spellStart"/>
+                            <w:r>
+                              <w:rPr>
+                                <w:b/>
+                                <w:bCs/>
+                              </w:rPr>
+                              <w:t>Name</w:t>
+                            </w:r>
+                            <w:proofErr w:type="spellEnd"/>
+                            <w:r>
+                              <w:rPr>
+                                <w:b/>
+                                <w:bCs/>
+                              </w:rPr>
+                              <w:t xml:space="preserve"> único. Esse </w:t>
+                            </w:r>
+                            <w:proofErr w:type="spellStart"/>
+                            <w:r>
+                              <w:rPr>
+                                <w:b/>
+                                <w:bCs/>
+                              </w:rPr>
+                              <w:t>Name</w:t>
+                            </w:r>
+                            <w:proofErr w:type="spellEnd"/>
+                            <w:r>
+                              <w:rPr>
+                                <w:b/>
+                                <w:bCs/>
+                              </w:rPr>
+                              <w:t xml:space="preserve"> será usado para recuperar os dados digitados nessa área</w:t>
                             </w:r>
                           </w:p>
                         </w:txbxContent>
@@ -1633,7 +2134,7 @@
                     <pic:cNvPicPr/>
                   </pic:nvPicPr>
                   <pic:blipFill>
-                    <a:blip r:embed="rId20"/>
+                    <a:blip r:embed="rId19"/>
                     <a:stretch>
                       <a:fillRect/>
                     </a:stretch>
@@ -1664,7 +2165,15 @@
         <w:ind w:left="2160" w:firstLine="360"/>
       </w:pPr>
       <w:r>
-        <w:t>Os Names que coloquei nas entradas de dados foram:</w:t>
+        <w:t xml:space="preserve">Os </w:t>
+      </w:r>
+      <w:proofErr w:type="spellStart"/>
+      <w:r>
+        <w:t>Names</w:t>
+      </w:r>
+      <w:proofErr w:type="spellEnd"/>
+      <w:r>
+        <w:t xml:space="preserve"> que coloquei nas entradas de dados foram:</w:t>
       </w:r>
     </w:p>
     <w:p>
@@ -1675,9 +2184,19 @@
           <w:numId w:val="8"/>
         </w:numPr>
       </w:pPr>
-      <w:r>
-        <w:t>TextBox para Nome: txtNome</w:t>
-      </w:r>
+      <w:proofErr w:type="spellStart"/>
+      <w:r>
+        <w:t>TextBox</w:t>
+      </w:r>
+      <w:proofErr w:type="spellEnd"/>
+      <w:r>
+        <w:t xml:space="preserve"> para Nome: </w:t>
+      </w:r>
+      <w:proofErr w:type="spellStart"/>
+      <w:r>
+        <w:t>txtNome</w:t>
+      </w:r>
+      <w:proofErr w:type="spellEnd"/>
     </w:p>
     <w:p>
       <w:pPr>
@@ -1687,9 +2206,19 @@
           <w:numId w:val="8"/>
         </w:numPr>
       </w:pPr>
-      <w:r>
-        <w:t>TextBox para CPF: txtCpf</w:t>
-      </w:r>
+      <w:proofErr w:type="spellStart"/>
+      <w:r>
+        <w:t>TextBox</w:t>
+      </w:r>
+      <w:proofErr w:type="spellEnd"/>
+      <w:r>
+        <w:t xml:space="preserve"> para CPF: </w:t>
+      </w:r>
+      <w:proofErr w:type="spellStart"/>
+      <w:r>
+        <w:t>txtCpf</w:t>
+      </w:r>
+      <w:proofErr w:type="spellEnd"/>
     </w:p>
     <w:p>
       <w:pPr>
@@ -1699,9 +2228,19 @@
           <w:numId w:val="8"/>
         </w:numPr>
       </w:pPr>
-      <w:r>
-        <w:t>ComboBox para Sexo: cbsexo</w:t>
-      </w:r>
+      <w:proofErr w:type="spellStart"/>
+      <w:r>
+        <w:t>ComboBox</w:t>
+      </w:r>
+      <w:proofErr w:type="spellEnd"/>
+      <w:r>
+        <w:t xml:space="preserve"> para Sexo: </w:t>
+      </w:r>
+      <w:proofErr w:type="spellStart"/>
+      <w:r>
+        <w:t>cbsexo</w:t>
+      </w:r>
+      <w:proofErr w:type="spellEnd"/>
     </w:p>
     <w:p>
       <w:pPr>
@@ -1711,9 +2250,27 @@
           <w:numId w:val="8"/>
         </w:numPr>
       </w:pPr>
-      <w:r>
-        <w:t>TextBox para Email: txtEmail</w:t>
-      </w:r>
+      <w:proofErr w:type="spellStart"/>
+      <w:r>
+        <w:t>TextBox</w:t>
+      </w:r>
+      <w:proofErr w:type="spellEnd"/>
+      <w:r>
+        <w:t xml:space="preserve"> para </w:t>
+      </w:r>
+      <w:proofErr w:type="spellStart"/>
+      <w:r>
+        <w:t>Email</w:t>
+      </w:r>
+      <w:proofErr w:type="spellEnd"/>
+      <w:r>
+        <w:t xml:space="preserve">: </w:t>
+      </w:r>
+      <w:proofErr w:type="spellStart"/>
+      <w:r>
+        <w:t>txtEmail</w:t>
+      </w:r>
+      <w:proofErr w:type="spellEnd"/>
     </w:p>
     <w:p>
       <w:pPr>
@@ -1723,10 +2280,19 @@
           <w:numId w:val="8"/>
         </w:numPr>
       </w:pPr>
-      <w:r>
-        <w:lastRenderedPageBreak/>
-        <w:t>TextBox para Senha: txtSenha</w:t>
-      </w:r>
+      <w:proofErr w:type="spellStart"/>
+      <w:r>
+        <w:t>TextBox</w:t>
+      </w:r>
+      <w:proofErr w:type="spellEnd"/>
+      <w:r>
+        <w:t xml:space="preserve"> para Senha: </w:t>
+      </w:r>
+      <w:proofErr w:type="spellStart"/>
+      <w:r>
+        <w:t>txtSenha</w:t>
+      </w:r>
+      <w:proofErr w:type="spellEnd"/>
     </w:p>
     <w:p>
       <w:pPr>
@@ -1736,9 +2302,19 @@
           <w:numId w:val="8"/>
         </w:numPr>
       </w:pPr>
-      <w:r>
-        <w:t>TextBox para Telefone: txtFone</w:t>
-      </w:r>
+      <w:proofErr w:type="spellStart"/>
+      <w:r>
+        <w:t>TextBox</w:t>
+      </w:r>
+      <w:proofErr w:type="spellEnd"/>
+      <w:r>
+        <w:t xml:space="preserve"> para Telefone: </w:t>
+      </w:r>
+      <w:proofErr w:type="spellStart"/>
+      <w:r>
+        <w:t>txtFone</w:t>
+      </w:r>
+      <w:proofErr w:type="spellEnd"/>
     </w:p>
     <w:p>
       <w:pPr>
@@ -1748,9 +2324,20 @@
           <w:numId w:val="8"/>
         </w:numPr>
       </w:pPr>
-      <w:r>
-        <w:t>TextBox para WhatsApp: txtWhatsApp</w:t>
-      </w:r>
+      <w:proofErr w:type="spellStart"/>
+      <w:r>
+        <w:lastRenderedPageBreak/>
+        <w:t>TextBox</w:t>
+      </w:r>
+      <w:proofErr w:type="spellEnd"/>
+      <w:r>
+        <w:t xml:space="preserve"> para WhatsApp: </w:t>
+      </w:r>
+      <w:proofErr w:type="spellStart"/>
+      <w:r>
+        <w:t>txtWhatsApp</w:t>
+      </w:r>
+      <w:proofErr w:type="spellEnd"/>
     </w:p>
     <w:p>
       <w:pPr>
@@ -1761,8 +2348,13 @@
         </w:numPr>
       </w:pPr>
       <w:r>
-        <w:t>Button Criar Cadastro: btncadastrar</w:t>
-      </w:r>
+        <w:t xml:space="preserve">Button Criar Cadastro: </w:t>
+      </w:r>
+      <w:proofErr w:type="spellStart"/>
+      <w:r>
+        <w:t>btncadastrar</w:t>
+      </w:r>
+      <w:proofErr w:type="spellEnd"/>
     </w:p>
     <w:p>
       <w:pPr>
@@ -1772,9 +2364,19 @@
           <w:numId w:val="8"/>
         </w:numPr>
       </w:pPr>
-      <w:r>
-        <w:t>DataGridView: dgvEstudante</w:t>
-      </w:r>
+      <w:proofErr w:type="spellStart"/>
+      <w:r>
+        <w:t>DataGridView</w:t>
+      </w:r>
+      <w:proofErr w:type="spellEnd"/>
+      <w:r>
+        <w:t xml:space="preserve">: </w:t>
+      </w:r>
+      <w:proofErr w:type="spellStart"/>
+      <w:r>
+        <w:t>dgvEstudante</w:t>
+      </w:r>
+      <w:proofErr w:type="spellEnd"/>
     </w:p>
     <w:p>
       <w:pPr>
@@ -1789,14 +2391,11 @@
         <w:ind w:left="1416"/>
       </w:pPr>
       <w:r>
-        <w:rPr>
-          <w:noProof/>
-        </w:rPr>
         <w:drawing>
-          <wp:inline distT="0" distB="0" distL="0" distR="0" wp14:anchorId="121D9B5A" wp14:editId="73ADFBEB">
-            <wp:extent cx="5400040" cy="3293110"/>
-            <wp:effectExtent l="0" t="0" r="0" b="2540"/>
-            <wp:docPr id="18" name="Imagem 18"/>
+          <wp:inline distT="0" distB="0" distL="0" distR="0" wp14:anchorId="2F7B0326" wp14:editId="58A861CC">
+            <wp:extent cx="5400040" cy="3263900"/>
+            <wp:effectExtent l="0" t="0" r="0" b="0"/>
+            <wp:docPr id="27" name="Imagem 27"/>
             <wp:cNvGraphicFramePr>
               <a:graphicFrameLocks xmlns:a="http://schemas.openxmlformats.org/drawingml/2006/main" noChangeAspect="1"/>
             </wp:cNvGraphicFramePr>
@@ -1808,7 +2407,7 @@
                     <pic:cNvPicPr/>
                   </pic:nvPicPr>
                   <pic:blipFill>
-                    <a:blip r:embed="rId21"/>
+                    <a:blip r:embed="rId20"/>
                     <a:stretch>
                       <a:fillRect/>
                     </a:stretch>
@@ -1816,7 +2415,7 @@
                   <pic:spPr>
                     <a:xfrm>
                       <a:off x="0" y="0"/>
-                      <a:ext cx="5400040" cy="3293110"/>
+                      <a:ext cx="5400040" cy="3263900"/>
                     </a:xfrm>
                     <a:prstGeom prst="rect">
                       <a:avLst/>
@@ -1843,7 +2442,13 @@
         </w:numPr>
       </w:pPr>
       <w:r>
-        <w:t>Recuparar dados do formulário e enviar para o banco de dados</w:t>
+        <w:t>Recup</w:t>
+      </w:r>
+      <w:r>
+        <w:t>e</w:t>
+      </w:r>
+      <w:r>
+        <w:t>rar dados do formulário e enviar para o banco de dados</w:t>
       </w:r>
     </w:p>
     <w:p>
@@ -1861,7 +2466,21 @@
         <w:t>e</w:t>
       </w:r>
       <w:r>
-        <w:t xml:space="preserve"> a classe do formulário: dois clicks sobre o formulário para abrir a classe do formulário (FormEstudante no meu caso). Edite ela da seguinte forma:</w:t>
+        <w:t xml:space="preserve"> a classe do formulário: dois clicks sobre </w:t>
+      </w:r>
+      <w:r>
+        <w:t>o botão Cadastrar</w:t>
+      </w:r>
+      <w:r>
+        <w:t xml:space="preserve"> para abrir a classe do formulário (</w:t>
+      </w:r>
+      <w:proofErr w:type="spellStart"/>
+      <w:r>
+        <w:t>FormEstudante</w:t>
+      </w:r>
+      <w:proofErr w:type="spellEnd"/>
+      <w:r>
+        <w:t xml:space="preserve"> no meu caso). Edite ela da seguinte forma:</w:t>
       </w:r>
     </w:p>
     <w:p>
@@ -1886,7 +2505,7 @@
                     <pic:cNvPicPr/>
                   </pic:nvPicPr>
                   <pic:blipFill>
-                    <a:blip r:embed="rId22"/>
+                    <a:blip r:embed="rId21"/>
                     <a:stretch>
                       <a:fillRect/>
                     </a:stretch>
@@ -1928,7 +2547,7 @@
                     <pic:cNvPicPr/>
                   </pic:nvPicPr>
                   <pic:blipFill>
-                    <a:blip r:embed="rId23"/>
+                    <a:blip r:embed="rId22"/>
                     <a:stretch>
                       <a:fillRect/>
                     </a:stretch>
@@ -1959,11 +2578,24 @@
         </w:numPr>
       </w:pPr>
       <w:r>
-        <w:t>Mudar o entry point do programa para rodar o formulário</w:t>
-      </w:r>
-      <w:r>
-        <w:t xml:space="preserve"> FormEstudante</w:t>
-      </w:r>
+        <w:t xml:space="preserve">Mudar o </w:t>
+      </w:r>
+      <w:proofErr w:type="spellStart"/>
+      <w:r>
+        <w:t>entry</w:t>
+      </w:r>
+      <w:proofErr w:type="spellEnd"/>
+      <w:r>
+        <w:t xml:space="preserve"> point do programa para rodar o formulário</w:t>
+      </w:r>
+      <w:r>
+        <w:t xml:space="preserve"> </w:t>
+      </w:r>
+      <w:proofErr w:type="spellStart"/>
+      <w:r>
+        <w:t>FormEstudante</w:t>
+      </w:r>
+      <w:proofErr w:type="spellEnd"/>
     </w:p>
     <w:p>
       <w:pPr>
@@ -1974,7 +2606,15 @@
         </w:numPr>
       </w:pPr>
       <w:r>
-        <w:t xml:space="preserve">Acesse o arquivo  Program.cs </w:t>
+        <w:t xml:space="preserve">Acesse o arquivo </w:t>
+      </w:r>
+      <w:proofErr w:type="spellStart"/>
+      <w:r>
+        <w:t>Program.cs</w:t>
+      </w:r>
+      <w:proofErr w:type="spellEnd"/>
+      <w:r>
+        <w:t xml:space="preserve"> </w:t>
       </w:r>
     </w:p>
     <w:p>
@@ -2014,7 +2654,7 @@
                     <pic:cNvPicPr/>
                   </pic:nvPicPr>
                   <pic:blipFill>
-                    <a:blip r:embed="rId24"/>
+                    <a:blip r:embed="rId23"/>
                     <a:stretch>
                       <a:fillRect/>
                     </a:stretch>
@@ -2043,7 +2683,7 @@
         <w:t xml:space="preserve">Rode a aplicação e veja se há erro. Caso não haja, preencha o formulário e click em </w:t>
       </w:r>
       <w:r>
-        <w:t>Criar Cadastro</w:t>
+        <w:t>Cadastrar</w:t>
       </w:r>
       <w:r>
         <w:t>. Veja</w:t>
@@ -2051,7 +2691,7 @@
       <w:r>
         <w:t xml:space="preserve"> no </w:t>
       </w:r>
-      <w:hyperlink r:id="rId25" w:history="1">
+      <w:hyperlink r:id="rId24" w:history="1">
         <w:r>
           <w:rPr>
             <w:rStyle w:val="Hyperlink"/>
@@ -2065,8 +2705,1168 @@
       <w:r>
         <w:t xml:space="preserve">co. Se sim, a aplicação está funcionando. Caso haja dúvida veja o tutorial do Professor Caio Malheiros em que me baseei: </w:t>
       </w:r>
-      <w:r>
-        <w:t>https://www.youtube.com/watch?v=vbeesW_sAp8&amp;list=PL69eBMqNvxhWSaTveqjBMuKqGSqL6L6_A</w:t>
+      <w:hyperlink r:id="rId25" w:history="1">
+        <w:r>
+          <w:rPr>
+            <w:rStyle w:val="Hyperlink"/>
+          </w:rPr>
+          <w:t>https://www.youtube.com/watch?v=vbeesW_sAp8&amp;list=PL69eBMqNvxhWSaTveqjBMuKqGSqL6L6_A</w:t>
+        </w:r>
+      </w:hyperlink>
+    </w:p>
+    <w:p>
+      <w:pPr>
+        <w:ind w:left="1080"/>
+      </w:pPr>
+    </w:p>
+    <w:p>
+      <w:pPr>
+        <w:pStyle w:val="PargrafodaLista"/>
+        <w:numPr>
+          <w:ilvl w:val="0"/>
+          <w:numId w:val="1"/>
+        </w:numPr>
+      </w:pPr>
+      <w:r>
+        <w:t>Outra</w:t>
+      </w:r>
+      <w:r>
+        <w:t xml:space="preserve"> entidade do nosso negócio (</w:t>
+      </w:r>
+      <w:proofErr w:type="spellStart"/>
+      <w:r>
+        <w:t>Empresa</w:t>
+      </w:r>
+      <w:r>
+        <w:t>Model</w:t>
+      </w:r>
+      <w:proofErr w:type="spellEnd"/>
+      <w:r>
+        <w:t>)</w:t>
+      </w:r>
+    </w:p>
+    <w:p>
+      <w:pPr>
+        <w:pStyle w:val="PargrafodaLista"/>
+        <w:numPr>
+          <w:ilvl w:val="1"/>
+          <w:numId w:val="1"/>
+        </w:numPr>
+      </w:pPr>
+      <w:r>
+        <w:t xml:space="preserve">Criar a classe </w:t>
+      </w:r>
+      <w:proofErr w:type="spellStart"/>
+      <w:r>
+        <w:t>EmpresaModel</w:t>
+      </w:r>
+      <w:proofErr w:type="spellEnd"/>
+      <w:r>
+        <w:t xml:space="preserve"> &gt; botão direito na pasta </w:t>
+      </w:r>
+      <w:proofErr w:type="spellStart"/>
+      <w:r>
+        <w:t>Models</w:t>
+      </w:r>
+      <w:proofErr w:type="spellEnd"/>
+      <w:r>
+        <w:t xml:space="preserve"> &gt; </w:t>
+      </w:r>
+      <w:proofErr w:type="spellStart"/>
+      <w:r>
+        <w:t>Add</w:t>
+      </w:r>
+      <w:proofErr w:type="spellEnd"/>
+      <w:r>
+        <w:t xml:space="preserve"> &gt; Class... &gt; dê o nome de </w:t>
+      </w:r>
+      <w:proofErr w:type="spellStart"/>
+      <w:r>
+        <w:t>EmpresaModel.cs</w:t>
+      </w:r>
+      <w:proofErr w:type="spellEnd"/>
+    </w:p>
+    <w:p>
+      <w:pPr>
+        <w:pStyle w:val="PargrafodaLista"/>
+        <w:numPr>
+          <w:ilvl w:val="1"/>
+          <w:numId w:val="1"/>
+        </w:numPr>
+      </w:pPr>
+      <w:r>
+        <w:t xml:space="preserve">Implementar a classe </w:t>
+      </w:r>
+      <w:proofErr w:type="spellStart"/>
+      <w:r>
+        <w:t>EmpresaModel</w:t>
+      </w:r>
+      <w:proofErr w:type="spellEnd"/>
+    </w:p>
+    <w:p>
+      <w:pPr>
+        <w:ind w:left="1080"/>
+      </w:pPr>
+      <w:r>
+        <w:lastRenderedPageBreak/>
+        <w:drawing>
+          <wp:inline distT="0" distB="0" distL="0" distR="0" wp14:anchorId="78A3557B" wp14:editId="2D13507D">
+            <wp:extent cx="5096586" cy="5239481"/>
+            <wp:effectExtent l="0" t="0" r="8890" b="0"/>
+            <wp:docPr id="6" name="Imagem 6"/>
+            <wp:cNvGraphicFramePr>
+              <a:graphicFrameLocks xmlns:a="http://schemas.openxmlformats.org/drawingml/2006/main" noChangeAspect="1"/>
+            </wp:cNvGraphicFramePr>
+            <a:graphic xmlns:a="http://schemas.openxmlformats.org/drawingml/2006/main">
+              <a:graphicData uri="http://schemas.openxmlformats.org/drawingml/2006/picture">
+                <pic:pic xmlns:pic="http://schemas.openxmlformats.org/drawingml/2006/picture">
+                  <pic:nvPicPr>
+                    <pic:cNvPr id="1" name=""/>
+                    <pic:cNvPicPr/>
+                  </pic:nvPicPr>
+                  <pic:blipFill>
+                    <a:blip r:embed="rId26"/>
+                    <a:stretch>
+                      <a:fillRect/>
+                    </a:stretch>
+                  </pic:blipFill>
+                  <pic:spPr>
+                    <a:xfrm>
+                      <a:off x="0" y="0"/>
+                      <a:ext cx="5096586" cy="5239481"/>
+                    </a:xfrm>
+                    <a:prstGeom prst="rect">
+                      <a:avLst/>
+                    </a:prstGeom>
+                  </pic:spPr>
+                </pic:pic>
+              </a:graphicData>
+            </a:graphic>
+          </wp:inline>
+        </w:drawing>
+      </w:r>
+    </w:p>
+    <w:p/>
+    <w:p>
+      <w:pPr>
+        <w:pStyle w:val="PargrafodaLista"/>
+        <w:numPr>
+          <w:ilvl w:val="0"/>
+          <w:numId w:val="1"/>
+        </w:numPr>
+      </w:pPr>
+      <w:r>
+        <w:t>CRUD da entidade empresa</w:t>
+      </w:r>
+    </w:p>
+    <w:p>
+      <w:pPr>
+        <w:pStyle w:val="PargrafodaLista"/>
+        <w:numPr>
+          <w:ilvl w:val="1"/>
+          <w:numId w:val="1"/>
+        </w:numPr>
+      </w:pPr>
+      <w:r>
+        <w:t xml:space="preserve">Criar a classe para fazer o CRUD </w:t>
+      </w:r>
+      <w:r>
+        <w:t>da empresa</w:t>
+      </w:r>
+      <w:r>
+        <w:t xml:space="preserve">: botão esquerdo na pasta DAO &gt; </w:t>
+      </w:r>
+      <w:proofErr w:type="spellStart"/>
+      <w:r>
+        <w:t>Add</w:t>
+      </w:r>
+      <w:proofErr w:type="spellEnd"/>
+      <w:r>
+        <w:t xml:space="preserve"> &gt; Class... &gt; dê um nome para a classe (eu chamei de </w:t>
+      </w:r>
+      <w:proofErr w:type="spellStart"/>
+      <w:r>
+        <w:t>Empresa</w:t>
+      </w:r>
+      <w:r>
+        <w:t>DAO.cs</w:t>
+      </w:r>
+      <w:proofErr w:type="spellEnd"/>
+      <w:r>
+        <w:t>)</w:t>
+      </w:r>
+    </w:p>
+    <w:p>
+      <w:pPr>
+        <w:pStyle w:val="PargrafodaLista"/>
+        <w:numPr>
+          <w:ilvl w:val="1"/>
+          <w:numId w:val="1"/>
+        </w:numPr>
+      </w:pPr>
+      <w:r>
+        <w:t xml:space="preserve">Declare um objeto do tipo </w:t>
+      </w:r>
+      <w:proofErr w:type="spellStart"/>
+      <w:r>
+        <w:t>MySqlConnection</w:t>
+      </w:r>
+      <w:proofErr w:type="spellEnd"/>
+      <w:r>
+        <w:t xml:space="preserve">. Use ele para acessar o método </w:t>
+      </w:r>
+      <w:proofErr w:type="spellStart"/>
+      <w:r>
+        <w:t>getConnection</w:t>
+      </w:r>
+      <w:proofErr w:type="spellEnd"/>
+      <w:r>
+        <w:t xml:space="preserve">() da classe </w:t>
+      </w:r>
+      <w:proofErr w:type="spellStart"/>
+      <w:r>
+        <w:t>ConnectionFactory</w:t>
+      </w:r>
+      <w:proofErr w:type="spellEnd"/>
+    </w:p>
+    <w:p>
+      <w:pPr>
+        <w:pStyle w:val="PargrafodaLista"/>
+        <w:numPr>
+          <w:ilvl w:val="1"/>
+          <w:numId w:val="1"/>
+        </w:numPr>
+      </w:pPr>
+      <w:r>
+        <w:t xml:space="preserve">Implemente os métodos </w:t>
+      </w:r>
+      <w:proofErr w:type="spellStart"/>
+      <w:r>
+        <w:rPr>
+          <w:rFonts w:cstheme="minorHAnsi"/>
+        </w:rPr>
+        <w:t>Create</w:t>
+      </w:r>
+      <w:r>
+        <w:rPr>
+          <w:rFonts w:cstheme="minorHAnsi"/>
+        </w:rPr>
+        <w:t>Empresa</w:t>
+      </w:r>
+      <w:proofErr w:type="spellEnd"/>
+      <w:r>
+        <w:rPr>
+          <w:rFonts w:cstheme="minorHAnsi"/>
+        </w:rPr>
+        <w:t xml:space="preserve">(), </w:t>
+      </w:r>
+      <w:proofErr w:type="spellStart"/>
+      <w:r>
+        <w:rPr>
+          <w:rFonts w:cstheme="minorHAnsi"/>
+          <w:color w:val="000000"/>
+        </w:rPr>
+        <w:t>Read</w:t>
+      </w:r>
+      <w:r>
+        <w:rPr>
+          <w:rFonts w:cstheme="minorHAnsi"/>
+          <w:color w:val="000000"/>
+        </w:rPr>
+        <w:t>Empresa</w:t>
+      </w:r>
+      <w:proofErr w:type="spellEnd"/>
+      <w:r>
+        <w:rPr>
+          <w:rFonts w:cstheme="minorHAnsi"/>
+          <w:color w:val="000000"/>
+        </w:rPr>
+        <w:t>()</w:t>
+      </w:r>
+      <w:r>
+        <w:rPr>
+          <w:rFonts w:cstheme="minorHAnsi"/>
+          <w:color w:val="000000"/>
+        </w:rPr>
+        <w:t xml:space="preserve">, </w:t>
+      </w:r>
+      <w:proofErr w:type="spellStart"/>
+      <w:r>
+        <w:rPr>
+          <w:rFonts w:cstheme="minorHAnsi"/>
+          <w:color w:val="000000"/>
+        </w:rPr>
+        <w:t>Update</w:t>
+      </w:r>
+      <w:r>
+        <w:rPr>
+          <w:rFonts w:cstheme="minorHAnsi"/>
+          <w:color w:val="000000"/>
+        </w:rPr>
+        <w:t>Empresa</w:t>
+      </w:r>
+      <w:proofErr w:type="spellEnd"/>
+      <w:r>
+        <w:rPr>
+          <w:rFonts w:cstheme="minorHAnsi"/>
+          <w:color w:val="000000"/>
+        </w:rPr>
+        <w:t xml:space="preserve">() e </w:t>
+      </w:r>
+      <w:proofErr w:type="spellStart"/>
+      <w:r>
+        <w:rPr>
+          <w:rFonts w:cstheme="minorHAnsi"/>
+          <w:color w:val="000000"/>
+        </w:rPr>
+        <w:t>Delete</w:t>
+      </w:r>
+      <w:r>
+        <w:rPr>
+          <w:rFonts w:cstheme="minorHAnsi"/>
+          <w:color w:val="000000"/>
+        </w:rPr>
+        <w:t>Empresa</w:t>
+      </w:r>
+      <w:proofErr w:type="spellEnd"/>
+      <w:r>
+        <w:rPr>
+          <w:rFonts w:cstheme="minorHAnsi"/>
+          <w:color w:val="000000"/>
+        </w:rPr>
+        <w:t>():</w:t>
+      </w:r>
+    </w:p>
+    <w:p/>
+    <w:p/>
+    <w:p/>
+    <w:p>
+      <w:r>
+        <w:lastRenderedPageBreak/>
+        <w:drawing>
+          <wp:inline distT="0" distB="0" distL="0" distR="0" wp14:anchorId="498F2AE0" wp14:editId="667A5B81">
+            <wp:extent cx="6473574" cy="2286000"/>
+            <wp:effectExtent l="0" t="0" r="3810" b="0"/>
+            <wp:docPr id="16" name="Imagem 16"/>
+            <wp:cNvGraphicFramePr>
+              <a:graphicFrameLocks xmlns:a="http://schemas.openxmlformats.org/drawingml/2006/main" noChangeAspect="1"/>
+            </wp:cNvGraphicFramePr>
+            <a:graphic xmlns:a="http://schemas.openxmlformats.org/drawingml/2006/main">
+              <a:graphicData uri="http://schemas.openxmlformats.org/drawingml/2006/picture">
+                <pic:pic xmlns:pic="http://schemas.openxmlformats.org/drawingml/2006/picture">
+                  <pic:nvPicPr>
+                    <pic:cNvPr id="1" name=""/>
+                    <pic:cNvPicPr/>
+                  </pic:nvPicPr>
+                  <pic:blipFill>
+                    <a:blip r:embed="rId27"/>
+                    <a:stretch>
+                      <a:fillRect/>
+                    </a:stretch>
+                  </pic:blipFill>
+                  <pic:spPr>
+                    <a:xfrm>
+                      <a:off x="0" y="0"/>
+                      <a:ext cx="6505481" cy="2297267"/>
+                    </a:xfrm>
+                    <a:prstGeom prst="rect">
+                      <a:avLst/>
+                    </a:prstGeom>
+                  </pic:spPr>
+                </pic:pic>
+              </a:graphicData>
+            </a:graphic>
+          </wp:inline>
+        </w:drawing>
+      </w:r>
+    </w:p>
+    <w:p>
+      <w:r>
+        <w:drawing>
+          <wp:inline distT="0" distB="0" distL="0" distR="0" wp14:anchorId="51B7D702" wp14:editId="104148E6">
+            <wp:extent cx="6451803" cy="2204720"/>
+            <wp:effectExtent l="0" t="0" r="6350" b="5080"/>
+            <wp:docPr id="22" name="Imagem 22"/>
+            <wp:cNvGraphicFramePr>
+              <a:graphicFrameLocks xmlns:a="http://schemas.openxmlformats.org/drawingml/2006/main" noChangeAspect="1"/>
+            </wp:cNvGraphicFramePr>
+            <a:graphic xmlns:a="http://schemas.openxmlformats.org/drawingml/2006/main">
+              <a:graphicData uri="http://schemas.openxmlformats.org/drawingml/2006/picture">
+                <pic:pic xmlns:pic="http://schemas.openxmlformats.org/drawingml/2006/picture">
+                  <pic:nvPicPr>
+                    <pic:cNvPr id="1" name=""/>
+                    <pic:cNvPicPr/>
+                  </pic:nvPicPr>
+                  <pic:blipFill>
+                    <a:blip r:embed="rId28"/>
+                    <a:stretch>
+                      <a:fillRect/>
+                    </a:stretch>
+                  </pic:blipFill>
+                  <pic:spPr>
+                    <a:xfrm>
+                      <a:off x="0" y="0"/>
+                      <a:ext cx="6455852" cy="2206104"/>
+                    </a:xfrm>
+                    <a:prstGeom prst="rect">
+                      <a:avLst/>
+                    </a:prstGeom>
+                  </pic:spPr>
+                </pic:pic>
+              </a:graphicData>
+            </a:graphic>
+          </wp:inline>
+        </w:drawing>
+      </w:r>
+    </w:p>
+    <w:p>
+      <w:r>
+        <w:drawing>
+          <wp:inline distT="0" distB="0" distL="0" distR="0" wp14:anchorId="59E19AEB" wp14:editId="45FBD162">
+            <wp:extent cx="6446342" cy="2331720"/>
+            <wp:effectExtent l="0" t="0" r="0" b="0"/>
+            <wp:docPr id="23" name="Imagem 23"/>
+            <wp:cNvGraphicFramePr>
+              <a:graphicFrameLocks xmlns:a="http://schemas.openxmlformats.org/drawingml/2006/main" noChangeAspect="1"/>
+            </wp:cNvGraphicFramePr>
+            <a:graphic xmlns:a="http://schemas.openxmlformats.org/drawingml/2006/main">
+              <a:graphicData uri="http://schemas.openxmlformats.org/drawingml/2006/picture">
+                <pic:pic xmlns:pic="http://schemas.openxmlformats.org/drawingml/2006/picture">
+                  <pic:nvPicPr>
+                    <pic:cNvPr id="1" name=""/>
+                    <pic:cNvPicPr/>
+                  </pic:nvPicPr>
+                  <pic:blipFill>
+                    <a:blip r:embed="rId29"/>
+                    <a:stretch>
+                      <a:fillRect/>
+                    </a:stretch>
+                  </pic:blipFill>
+                  <pic:spPr>
+                    <a:xfrm>
+                      <a:off x="0" y="0"/>
+                      <a:ext cx="6446342" cy="2331720"/>
+                    </a:xfrm>
+                    <a:prstGeom prst="rect">
+                      <a:avLst/>
+                    </a:prstGeom>
+                  </pic:spPr>
+                </pic:pic>
+              </a:graphicData>
+            </a:graphic>
+          </wp:inline>
+        </w:drawing>
+      </w:r>
+    </w:p>
+    <w:p>
+      <w:r>
+        <w:lastRenderedPageBreak/>
+        <w:drawing>
+          <wp:inline distT="0" distB="0" distL="0" distR="0" wp14:anchorId="0B0D5D50" wp14:editId="5C8638B9">
+            <wp:extent cx="6432048" cy="2382520"/>
+            <wp:effectExtent l="0" t="0" r="6985" b="0"/>
+            <wp:docPr id="24" name="Imagem 24"/>
+            <wp:cNvGraphicFramePr>
+              <a:graphicFrameLocks xmlns:a="http://schemas.openxmlformats.org/drawingml/2006/main" noChangeAspect="1"/>
+            </wp:cNvGraphicFramePr>
+            <a:graphic xmlns:a="http://schemas.openxmlformats.org/drawingml/2006/main">
+              <a:graphicData uri="http://schemas.openxmlformats.org/drawingml/2006/picture">
+                <pic:pic xmlns:pic="http://schemas.openxmlformats.org/drawingml/2006/picture">
+                  <pic:nvPicPr>
+                    <pic:cNvPr id="1" name=""/>
+                    <pic:cNvPicPr/>
+                  </pic:nvPicPr>
+                  <pic:blipFill>
+                    <a:blip r:embed="rId30"/>
+                    <a:stretch>
+                      <a:fillRect/>
+                    </a:stretch>
+                  </pic:blipFill>
+                  <pic:spPr>
+                    <a:xfrm>
+                      <a:off x="0" y="0"/>
+                      <a:ext cx="6449300" cy="2388911"/>
+                    </a:xfrm>
+                    <a:prstGeom prst="rect">
+                      <a:avLst/>
+                    </a:prstGeom>
+                  </pic:spPr>
+                </pic:pic>
+              </a:graphicData>
+            </a:graphic>
+          </wp:inline>
+        </w:drawing>
+      </w:r>
+      <w:r>
+        <w:drawing>
+          <wp:inline distT="0" distB="0" distL="0" distR="0" wp14:anchorId="2240EBEE" wp14:editId="2B11A84F">
+            <wp:extent cx="6456010" cy="477520"/>
+            <wp:effectExtent l="0" t="0" r="2540" b="0"/>
+            <wp:docPr id="25" name="Imagem 25"/>
+            <wp:cNvGraphicFramePr>
+              <a:graphicFrameLocks xmlns:a="http://schemas.openxmlformats.org/drawingml/2006/main" noChangeAspect="1"/>
+            </wp:cNvGraphicFramePr>
+            <a:graphic xmlns:a="http://schemas.openxmlformats.org/drawingml/2006/main">
+              <a:graphicData uri="http://schemas.openxmlformats.org/drawingml/2006/picture">
+                <pic:pic xmlns:pic="http://schemas.openxmlformats.org/drawingml/2006/picture">
+                  <pic:nvPicPr>
+                    <pic:cNvPr id="1" name=""/>
+                    <pic:cNvPicPr/>
+                  </pic:nvPicPr>
+                  <pic:blipFill>
+                    <a:blip r:embed="rId31"/>
+                    <a:stretch>
+                      <a:fillRect/>
+                    </a:stretch>
+                  </pic:blipFill>
+                  <pic:spPr>
+                    <a:xfrm>
+                      <a:off x="0" y="0"/>
+                      <a:ext cx="6472743" cy="478758"/>
+                    </a:xfrm>
+                    <a:prstGeom prst="rect">
+                      <a:avLst/>
+                    </a:prstGeom>
+                  </pic:spPr>
+                </pic:pic>
+              </a:graphicData>
+            </a:graphic>
+          </wp:inline>
+        </w:drawing>
+      </w:r>
+    </w:p>
+    <w:p/>
+    <w:p>
+      <w:pPr>
+        <w:pStyle w:val="PargrafodaLista"/>
+        <w:numPr>
+          <w:ilvl w:val="0"/>
+          <w:numId w:val="1"/>
+        </w:numPr>
+      </w:pPr>
+      <w:r>
+        <w:t xml:space="preserve">Formulário de cadastro de </w:t>
+      </w:r>
+      <w:r>
+        <w:t>empresas</w:t>
+      </w:r>
+    </w:p>
+    <w:p>
+      <w:pPr>
+        <w:pStyle w:val="PargrafodaLista"/>
+        <w:numPr>
+          <w:ilvl w:val="1"/>
+          <w:numId w:val="1"/>
+        </w:numPr>
+      </w:pPr>
+      <w:r>
+        <w:t xml:space="preserve">Criar um formulário de cadastro: botão esquerdo na pasta </w:t>
+      </w:r>
+      <w:proofErr w:type="spellStart"/>
+      <w:r>
+        <w:t>Views</w:t>
+      </w:r>
+      <w:proofErr w:type="spellEnd"/>
+      <w:r>
+        <w:t xml:space="preserve"> &gt; </w:t>
+      </w:r>
+      <w:proofErr w:type="spellStart"/>
+      <w:r>
+        <w:t>Add</w:t>
+      </w:r>
+      <w:proofErr w:type="spellEnd"/>
+      <w:r>
+        <w:t xml:space="preserve"> &gt; </w:t>
+      </w:r>
+      <w:proofErr w:type="spellStart"/>
+      <w:r>
+        <w:t>Form</w:t>
+      </w:r>
+      <w:proofErr w:type="spellEnd"/>
+      <w:r>
+        <w:t xml:space="preserve"> (Windows </w:t>
+      </w:r>
+      <w:proofErr w:type="spellStart"/>
+      <w:r>
+        <w:t>Forms</w:t>
+      </w:r>
+      <w:proofErr w:type="spellEnd"/>
+      <w:r>
+        <w:t xml:space="preserve">)... &gt; dê um nome para o formulário (eu chamei de </w:t>
+      </w:r>
+      <w:proofErr w:type="spellStart"/>
+      <w:r>
+        <w:t>Form</w:t>
+      </w:r>
+      <w:r>
+        <w:t>Empresa</w:t>
+      </w:r>
+      <w:proofErr w:type="spellEnd"/>
+      <w:r>
+        <w:t>)</w:t>
+      </w:r>
+    </w:p>
+    <w:p>
+      <w:pPr>
+        <w:pStyle w:val="PargrafodaLista"/>
+        <w:numPr>
+          <w:ilvl w:val="1"/>
+          <w:numId w:val="1"/>
+        </w:numPr>
+      </w:pPr>
+      <w:r>
+        <w:t xml:space="preserve">Monte o formulário clicando e arrastando os itens para a tela. Veja o do estudante se estiver com dificuldade. </w:t>
+      </w:r>
+      <w:r>
+        <w:t>O</w:t>
+      </w:r>
+      <w:r>
+        <w:t xml:space="preserve"> meu ficou assim:</w:t>
+      </w:r>
+    </w:p>
+    <w:p>
+      <w:pPr>
+        <w:ind w:left="1080"/>
+      </w:pPr>
+      <w:r>
+        <w:drawing>
+          <wp:inline distT="0" distB="0" distL="0" distR="0" wp14:anchorId="7DE1FFFF" wp14:editId="75E6A7E0">
+            <wp:extent cx="5400040" cy="3281680"/>
+            <wp:effectExtent l="0" t="0" r="0" b="0"/>
+            <wp:docPr id="26" name="Imagem 26"/>
+            <wp:cNvGraphicFramePr>
+              <a:graphicFrameLocks xmlns:a="http://schemas.openxmlformats.org/drawingml/2006/main" noChangeAspect="1"/>
+            </wp:cNvGraphicFramePr>
+            <a:graphic xmlns:a="http://schemas.openxmlformats.org/drawingml/2006/main">
+              <a:graphicData uri="http://schemas.openxmlformats.org/drawingml/2006/picture">
+                <pic:pic xmlns:pic="http://schemas.openxmlformats.org/drawingml/2006/picture">
+                  <pic:nvPicPr>
+                    <pic:cNvPr id="1" name=""/>
+                    <pic:cNvPicPr/>
+                  </pic:nvPicPr>
+                  <pic:blipFill>
+                    <a:blip r:embed="rId32"/>
+                    <a:stretch>
+                      <a:fillRect/>
+                    </a:stretch>
+                  </pic:blipFill>
+                  <pic:spPr>
+                    <a:xfrm>
+                      <a:off x="0" y="0"/>
+                      <a:ext cx="5400040" cy="3281680"/>
+                    </a:xfrm>
+                    <a:prstGeom prst="rect">
+                      <a:avLst/>
+                    </a:prstGeom>
+                  </pic:spPr>
+                </pic:pic>
+              </a:graphicData>
+            </a:graphic>
+          </wp:inline>
+        </w:drawing>
+      </w:r>
+    </w:p>
+    <w:p>
+      <w:pPr>
+        <w:ind w:left="2160" w:firstLine="360"/>
+      </w:pPr>
+      <w:r>
+        <w:t xml:space="preserve">Os </w:t>
+      </w:r>
+      <w:proofErr w:type="spellStart"/>
+      <w:r>
+        <w:t>Names</w:t>
+      </w:r>
+      <w:proofErr w:type="spellEnd"/>
+      <w:r>
+        <w:t xml:space="preserve"> que coloquei nas entradas de dados foram:</w:t>
+      </w:r>
+    </w:p>
+    <w:p>
+      <w:pPr>
+        <w:pStyle w:val="PargrafodaLista"/>
+        <w:numPr>
+          <w:ilvl w:val="1"/>
+          <w:numId w:val="8"/>
+        </w:numPr>
+      </w:pPr>
+      <w:proofErr w:type="spellStart"/>
+      <w:r>
+        <w:t>TextBox</w:t>
+      </w:r>
+      <w:proofErr w:type="spellEnd"/>
+      <w:r>
+        <w:t xml:space="preserve"> para Nome: </w:t>
+      </w:r>
+      <w:proofErr w:type="spellStart"/>
+      <w:r>
+        <w:t>txtNomeEmpresa</w:t>
+      </w:r>
+      <w:proofErr w:type="spellEnd"/>
+    </w:p>
+    <w:p>
+      <w:pPr>
+        <w:pStyle w:val="PargrafodaLista"/>
+        <w:numPr>
+          <w:ilvl w:val="1"/>
+          <w:numId w:val="8"/>
+        </w:numPr>
+      </w:pPr>
+      <w:proofErr w:type="spellStart"/>
+      <w:r>
+        <w:t>TextBox</w:t>
+      </w:r>
+      <w:proofErr w:type="spellEnd"/>
+      <w:r>
+        <w:t xml:space="preserve"> para CNPJ: </w:t>
+      </w:r>
+      <w:proofErr w:type="spellStart"/>
+      <w:r>
+        <w:t>txtCnpjEmpresa</w:t>
+      </w:r>
+      <w:proofErr w:type="spellEnd"/>
+    </w:p>
+    <w:p>
+      <w:pPr>
+        <w:pStyle w:val="PargrafodaLista"/>
+        <w:numPr>
+          <w:ilvl w:val="1"/>
+          <w:numId w:val="8"/>
+        </w:numPr>
+      </w:pPr>
+      <w:proofErr w:type="spellStart"/>
+      <w:r>
+        <w:t>TextBox</w:t>
+      </w:r>
+      <w:proofErr w:type="spellEnd"/>
+      <w:r>
+        <w:t xml:space="preserve"> para Telefone: </w:t>
+      </w:r>
+      <w:proofErr w:type="spellStart"/>
+      <w:r>
+        <w:t>txtFoneEmpresa</w:t>
+      </w:r>
+      <w:proofErr w:type="spellEnd"/>
+    </w:p>
+    <w:p>
+      <w:pPr>
+        <w:pStyle w:val="PargrafodaLista"/>
+        <w:numPr>
+          <w:ilvl w:val="1"/>
+          <w:numId w:val="8"/>
+        </w:numPr>
+      </w:pPr>
+      <w:proofErr w:type="spellStart"/>
+      <w:r>
+        <w:lastRenderedPageBreak/>
+        <w:t>TextBox</w:t>
+      </w:r>
+      <w:proofErr w:type="spellEnd"/>
+      <w:r>
+        <w:t xml:space="preserve"> para Ramal: </w:t>
+      </w:r>
+      <w:proofErr w:type="spellStart"/>
+      <w:r>
+        <w:t>txtRamalEmpresa</w:t>
+      </w:r>
+      <w:proofErr w:type="spellEnd"/>
+    </w:p>
+    <w:p>
+      <w:pPr>
+        <w:pStyle w:val="PargrafodaLista"/>
+        <w:numPr>
+          <w:ilvl w:val="1"/>
+          <w:numId w:val="8"/>
+        </w:numPr>
+      </w:pPr>
+      <w:proofErr w:type="spellStart"/>
+      <w:r>
+        <w:t>TextBox</w:t>
+      </w:r>
+      <w:proofErr w:type="spellEnd"/>
+      <w:r>
+        <w:t xml:space="preserve"> para WhatsApp: </w:t>
+      </w:r>
+      <w:proofErr w:type="spellStart"/>
+      <w:r>
+        <w:t>txtWhatsappEmpresa</w:t>
+      </w:r>
+      <w:proofErr w:type="spellEnd"/>
+    </w:p>
+    <w:p>
+      <w:pPr>
+        <w:pStyle w:val="PargrafodaLista"/>
+        <w:numPr>
+          <w:ilvl w:val="1"/>
+          <w:numId w:val="8"/>
+        </w:numPr>
+      </w:pPr>
+      <w:proofErr w:type="spellStart"/>
+      <w:r>
+        <w:t>TextBox</w:t>
+      </w:r>
+      <w:proofErr w:type="spellEnd"/>
+      <w:r>
+        <w:t xml:space="preserve"> para Link: </w:t>
+      </w:r>
+      <w:proofErr w:type="spellStart"/>
+      <w:r>
+        <w:t>txtLinkEmpresa</w:t>
+      </w:r>
+      <w:proofErr w:type="spellEnd"/>
+    </w:p>
+    <w:p>
+      <w:pPr>
+        <w:pStyle w:val="PargrafodaLista"/>
+        <w:numPr>
+          <w:ilvl w:val="1"/>
+          <w:numId w:val="8"/>
+        </w:numPr>
+      </w:pPr>
+      <w:proofErr w:type="spellStart"/>
+      <w:r>
+        <w:t>TextBox</w:t>
+      </w:r>
+      <w:proofErr w:type="spellEnd"/>
+      <w:r>
+        <w:t xml:space="preserve"> para </w:t>
+      </w:r>
+      <w:proofErr w:type="spellStart"/>
+      <w:r>
+        <w:t>Email</w:t>
+      </w:r>
+      <w:proofErr w:type="spellEnd"/>
+      <w:r>
+        <w:t xml:space="preserve">: </w:t>
+      </w:r>
+      <w:proofErr w:type="spellStart"/>
+      <w:r>
+        <w:t>txtEmailEmpresa</w:t>
+      </w:r>
+      <w:proofErr w:type="spellEnd"/>
+    </w:p>
+    <w:p>
+      <w:pPr>
+        <w:pStyle w:val="PargrafodaLista"/>
+        <w:numPr>
+          <w:ilvl w:val="1"/>
+          <w:numId w:val="8"/>
+        </w:numPr>
+      </w:pPr>
+      <w:proofErr w:type="spellStart"/>
+      <w:r>
+        <w:t>TextBox</w:t>
+      </w:r>
+      <w:proofErr w:type="spellEnd"/>
+      <w:r>
+        <w:t xml:space="preserve"> para Senha: </w:t>
+      </w:r>
+      <w:proofErr w:type="spellStart"/>
+      <w:r>
+        <w:t>txtSenhaEmpresa</w:t>
+      </w:r>
+      <w:proofErr w:type="spellEnd"/>
+    </w:p>
+    <w:p>
+      <w:pPr>
+        <w:pStyle w:val="PargrafodaLista"/>
+        <w:numPr>
+          <w:ilvl w:val="1"/>
+          <w:numId w:val="8"/>
+        </w:numPr>
+      </w:pPr>
+      <w:r>
+        <w:t xml:space="preserve">Button Cadastrar: </w:t>
+      </w:r>
+      <w:proofErr w:type="spellStart"/>
+      <w:r>
+        <w:t>btncadastrarempresa</w:t>
+      </w:r>
+      <w:proofErr w:type="spellEnd"/>
+    </w:p>
+    <w:p>
+      <w:pPr>
+        <w:pStyle w:val="PargrafodaLista"/>
+        <w:numPr>
+          <w:ilvl w:val="1"/>
+          <w:numId w:val="8"/>
+        </w:numPr>
+      </w:pPr>
+      <w:proofErr w:type="spellStart"/>
+      <w:r>
+        <w:t>DataGridView</w:t>
+      </w:r>
+      <w:proofErr w:type="spellEnd"/>
+      <w:r>
+        <w:t xml:space="preserve">: </w:t>
+      </w:r>
+      <w:proofErr w:type="spellStart"/>
+      <w:r>
+        <w:t>dgvEmpresa</w:t>
+      </w:r>
+      <w:proofErr w:type="spellEnd"/>
+    </w:p>
+    <w:p/>
+    <w:p>
+      <w:pPr>
+        <w:pStyle w:val="PargrafodaLista"/>
+        <w:numPr>
+          <w:ilvl w:val="0"/>
+          <w:numId w:val="9"/>
+        </w:numPr>
+      </w:pPr>
+      <w:r>
+        <w:t>Recup</w:t>
+      </w:r>
+      <w:r>
+        <w:t>e</w:t>
+      </w:r>
+      <w:r>
+        <w:t>rar dados do formulário e enviar para o banco de dados</w:t>
+      </w:r>
+    </w:p>
+    <w:p>
+      <w:pPr>
+        <w:pStyle w:val="PargrafodaLista"/>
+        <w:numPr>
+          <w:ilvl w:val="1"/>
+          <w:numId w:val="9"/>
+        </w:numPr>
+      </w:pPr>
+      <w:r>
+        <w:t>Edite a classe do formulário: dois clicks sobre o botão Cadastrar para abrir a classe do formulário (</w:t>
+      </w:r>
+      <w:proofErr w:type="spellStart"/>
+      <w:r>
+        <w:t>Form</w:t>
+      </w:r>
+      <w:r>
+        <w:t>Empresa</w:t>
+      </w:r>
+      <w:proofErr w:type="spellEnd"/>
+      <w:r>
+        <w:t xml:space="preserve"> no meu caso). Edite ela da seguinte forma:</w:t>
+      </w:r>
+    </w:p>
+    <w:p>
+      <w:pPr>
+        <w:ind w:left="1080"/>
+      </w:pPr>
+      <w:r>
+        <w:drawing>
+          <wp:inline distT="0" distB="0" distL="0" distR="0" wp14:anchorId="0E1C4368" wp14:editId="42D59D84">
+            <wp:extent cx="5400040" cy="5674360"/>
+            <wp:effectExtent l="0" t="0" r="0" b="2540"/>
+            <wp:docPr id="28" name="Imagem 28"/>
+            <wp:cNvGraphicFramePr>
+              <a:graphicFrameLocks xmlns:a="http://schemas.openxmlformats.org/drawingml/2006/main" noChangeAspect="1"/>
+            </wp:cNvGraphicFramePr>
+            <a:graphic xmlns:a="http://schemas.openxmlformats.org/drawingml/2006/main">
+              <a:graphicData uri="http://schemas.openxmlformats.org/drawingml/2006/picture">
+                <pic:pic xmlns:pic="http://schemas.openxmlformats.org/drawingml/2006/picture">
+                  <pic:nvPicPr>
+                    <pic:cNvPr id="1" name=""/>
+                    <pic:cNvPicPr/>
+                  </pic:nvPicPr>
+                  <pic:blipFill>
+                    <a:blip r:embed="rId33"/>
+                    <a:stretch>
+                      <a:fillRect/>
+                    </a:stretch>
+                  </pic:blipFill>
+                  <pic:spPr>
+                    <a:xfrm>
+                      <a:off x="0" y="0"/>
+                      <a:ext cx="5400040" cy="5674360"/>
+                    </a:xfrm>
+                    <a:prstGeom prst="rect">
+                      <a:avLst/>
+                    </a:prstGeom>
+                  </pic:spPr>
+                </pic:pic>
+              </a:graphicData>
+            </a:graphic>
+          </wp:inline>
+        </w:drawing>
+      </w:r>
+    </w:p>
+    <w:p>
+      <w:pPr>
+        <w:ind w:left="1080"/>
+      </w:pPr>
+      <w:r>
+        <w:lastRenderedPageBreak/>
+        <w:drawing>
+          <wp:inline distT="0" distB="0" distL="0" distR="0" wp14:anchorId="3FD89FB0" wp14:editId="2D2CA4A2">
+            <wp:extent cx="5400040" cy="3056255"/>
+            <wp:effectExtent l="0" t="0" r="0" b="0"/>
+            <wp:docPr id="30" name="Imagem 30"/>
+            <wp:cNvGraphicFramePr>
+              <a:graphicFrameLocks xmlns:a="http://schemas.openxmlformats.org/drawingml/2006/main" noChangeAspect="1"/>
+            </wp:cNvGraphicFramePr>
+            <a:graphic xmlns:a="http://schemas.openxmlformats.org/drawingml/2006/main">
+              <a:graphicData uri="http://schemas.openxmlformats.org/drawingml/2006/picture">
+                <pic:pic xmlns:pic="http://schemas.openxmlformats.org/drawingml/2006/picture">
+                  <pic:nvPicPr>
+                    <pic:cNvPr id="1" name=""/>
+                    <pic:cNvPicPr/>
+                  </pic:nvPicPr>
+                  <pic:blipFill>
+                    <a:blip r:embed="rId34"/>
+                    <a:stretch>
+                      <a:fillRect/>
+                    </a:stretch>
+                  </pic:blipFill>
+                  <pic:spPr>
+                    <a:xfrm>
+                      <a:off x="0" y="0"/>
+                      <a:ext cx="5400040" cy="3056255"/>
+                    </a:xfrm>
+                    <a:prstGeom prst="rect">
+                      <a:avLst/>
+                    </a:prstGeom>
+                  </pic:spPr>
+                </pic:pic>
+              </a:graphicData>
+            </a:graphic>
+          </wp:inline>
+        </w:drawing>
+      </w:r>
+    </w:p>
+    <w:p>
+      <w:pPr>
+        <w:ind w:left="1080"/>
+      </w:pPr>
+    </w:p>
+    <w:p>
+      <w:pPr>
+        <w:pStyle w:val="PargrafodaLista"/>
+        <w:numPr>
+          <w:ilvl w:val="0"/>
+          <w:numId w:val="13"/>
+        </w:numPr>
+      </w:pPr>
+      <w:r>
+        <w:t xml:space="preserve">Listar estudantes cadastrados no </w:t>
+      </w:r>
+      <w:proofErr w:type="spellStart"/>
+      <w:r>
+        <w:t>DataGridView</w:t>
+      </w:r>
+      <w:proofErr w:type="spellEnd"/>
+    </w:p>
+    <w:p>
+      <w:pPr>
+        <w:pStyle w:val="PargrafodaLista"/>
+        <w:numPr>
+          <w:ilvl w:val="1"/>
+          <w:numId w:val="13"/>
+        </w:numPr>
+      </w:pPr>
+      <w:r>
+        <w:t>Clique sobre formulário de estudante e edite</w:t>
+      </w:r>
+      <w:r>
+        <w:t xml:space="preserve"> </w:t>
+      </w:r>
+      <w:r>
+        <w:t xml:space="preserve">as classes </w:t>
+      </w:r>
+      <w:proofErr w:type="spellStart"/>
+      <w:r>
+        <w:t>FormEstudante_Load</w:t>
+      </w:r>
+      <w:proofErr w:type="spellEnd"/>
+      <w:r>
+        <w:t xml:space="preserve">() e </w:t>
+      </w:r>
+      <w:proofErr w:type="spellStart"/>
+      <w:r>
+        <w:t>btncadastrar_Click</w:t>
+      </w:r>
+      <w:proofErr w:type="spellEnd"/>
+      <w:r>
+        <w:t>()</w:t>
+      </w:r>
+    </w:p>
+    <w:p>
+      <w:pPr>
+        <w:ind w:left="360"/>
+      </w:pPr>
+      <w:r>
+        <w:drawing>
+          <wp:inline distT="0" distB="0" distL="0" distR="0" wp14:anchorId="387F08EE" wp14:editId="4DA1D614">
+            <wp:extent cx="6199942" cy="3231931"/>
+            <wp:effectExtent l="0" t="0" r="0" b="6985"/>
+            <wp:docPr id="31" name="Imagem 31"/>
+            <wp:cNvGraphicFramePr>
+              <a:graphicFrameLocks xmlns:a="http://schemas.openxmlformats.org/drawingml/2006/main" noChangeAspect="1"/>
+            </wp:cNvGraphicFramePr>
+            <a:graphic xmlns:a="http://schemas.openxmlformats.org/drawingml/2006/main">
+              <a:graphicData uri="http://schemas.openxmlformats.org/drawingml/2006/picture">
+                <pic:pic xmlns:pic="http://schemas.openxmlformats.org/drawingml/2006/picture">
+                  <pic:nvPicPr>
+                    <pic:cNvPr id="1" name=""/>
+                    <pic:cNvPicPr/>
+                  </pic:nvPicPr>
+                  <pic:blipFill>
+                    <a:blip r:embed="rId35"/>
+                    <a:stretch>
+                      <a:fillRect/>
+                    </a:stretch>
+                  </pic:blipFill>
+                  <pic:spPr>
+                    <a:xfrm>
+                      <a:off x="0" y="0"/>
+                      <a:ext cx="6236790" cy="3251139"/>
+                    </a:xfrm>
+                    <a:prstGeom prst="rect">
+                      <a:avLst/>
+                    </a:prstGeom>
+                  </pic:spPr>
+                </pic:pic>
+              </a:graphicData>
+            </a:graphic>
+          </wp:inline>
+        </w:drawing>
+      </w:r>
+    </w:p>
+    <w:p>
+      <w:pPr>
+        <w:ind w:left="360"/>
+      </w:pPr>
+      <w:r>
+        <w:t xml:space="preserve">Nota: repare que </w:t>
+      </w:r>
+      <w:proofErr w:type="spellStart"/>
+      <w:r>
+        <w:t>dgvEstudante</w:t>
+      </w:r>
+      <w:proofErr w:type="spellEnd"/>
+      <w:r>
+        <w:t xml:space="preserve"> é o </w:t>
+      </w:r>
+      <w:proofErr w:type="spellStart"/>
+      <w:r>
+        <w:t>Name</w:t>
+      </w:r>
+      <w:proofErr w:type="spellEnd"/>
+      <w:r>
+        <w:t xml:space="preserve"> </w:t>
+      </w:r>
+      <w:r>
+        <w:t xml:space="preserve"> que foi dado para </w:t>
+      </w:r>
+      <w:r>
+        <w:t xml:space="preserve">o </w:t>
+      </w:r>
+      <w:proofErr w:type="spellStart"/>
+      <w:r>
+        <w:t>DataGridView</w:t>
+      </w:r>
+      <w:proofErr w:type="spellEnd"/>
+      <w:r>
+        <w:t xml:space="preserve"> do formulário do estudante</w:t>
       </w:r>
     </w:p>
     <w:sectPr>
@@ -2082,6 +3882,232 @@
 <file path=word/numbering.xml><?xml version="1.0" encoding="utf-8"?>
 <w:numbering xmlns:wpc="http://schemas.microsoft.com/office/word/2010/wordprocessingCanvas" xmlns:cx="http://schemas.microsoft.com/office/drawing/2014/chartex" xmlns:cx1="http://schemas.microsoft.com/office/drawing/2015/9/8/chartex" xmlns:cx2="http://schemas.microsoft.com/office/drawing/2015/10/21/chartex" xmlns:cx3="http://schemas.microsoft.com/office/drawing/2016/5/9/chartex" xmlns:cx4="http://schemas.microsoft.com/office/drawing/2016/5/10/chartex" xmlns:cx5="http://schemas.microsoft.com/office/drawing/2016/5/11/chartex" xmlns:cx6="http://schemas.microsoft.com/office/drawing/2016/5/12/chartex" xmlns:cx7="http://schemas.microsoft.com/office/drawing/2016/5/13/chartex" xmlns:cx8="http://schemas.microsoft.com/office/drawing/2016/5/14/chartex" xmlns:mc="http://schemas.openxmlformats.org/markup-compatibility/2006" xmlns:aink="http://schemas.microsoft.com/office/drawing/2016/ink" xmlns:am3d="http://schemas.microsoft.com/office/drawing/2017/model3d" xmlns:o="urn:schemas-microsoft-com:office:office" xmlns:r="http://schemas.openxmlformats.org/officeDocument/2006/relationships" xmlns:m="http://schemas.openxmlformats.org/officeDocument/2006/math" xmlns:v="urn:schemas-microsoft-com:vml" xmlns:wp14="http://schemas.microsoft.com/office/word/2010/wordprocessingDrawing" xmlns:wp="http://schemas.openxmlformats.org/drawingml/2006/wordprocessingDrawing" xmlns:w10="urn:schemas-microsoft-com:office:word" xmlns:w="http://schemas.openxmlformats.org/wordprocessingml/2006/main" xmlns:w14="http://schemas.microsoft.com/office/word/2010/wordml" xmlns:w15="http://schemas.microsoft.com/office/word/2012/wordml" xmlns:w16cex="http://schemas.microsoft.com/office/word/2018/wordml/cex" xmlns:w16cid="http://schemas.microsoft.com/office/word/2016/wordml/cid" xmlns:w16="http://schemas.microsoft.com/office/word/2018/wordml" xmlns:w16se="http://schemas.microsoft.com/office/word/2015/wordml/symex" xmlns:wpg="http://schemas.microsoft.com/office/word/2010/wordprocessingGroup" xmlns:wpi="http://schemas.microsoft.com/office/word/2010/wordprocessingInk" xmlns:wne="http://schemas.microsoft.com/office/word/2006/wordml" xmlns:wps="http://schemas.microsoft.com/office/word/2010/wordprocessingShape" mc:Ignorable="w14 w15 w16se w16cid w16 w16cex wp14">
   <w:abstractNum w:abstractNumId="0" w15:restartNumberingAfterBreak="0">
+    <w:nsid w:val="08A85076"/>
+    <w:multiLevelType w:val="hybridMultilevel"/>
+    <w:tmpl w:val="10F85F92"/>
+    <w:lvl w:ilvl="0" w:tplc="04160001">
+      <w:start w:val="1"/>
+      <w:numFmt w:val="bullet"/>
+      <w:lvlText w:val=""/>
+      <w:lvlJc w:val="left"/>
+      <w:pPr>
+        <w:ind w:left="720" w:hanging="360"/>
+      </w:pPr>
+      <w:rPr>
+        <w:rFonts w:ascii="Symbol" w:hAnsi="Symbol" w:hint="default"/>
+      </w:rPr>
+    </w:lvl>
+    <w:lvl w:ilvl="1" w:tplc="04160003" w:tentative="1">
+      <w:start w:val="1"/>
+      <w:numFmt w:val="bullet"/>
+      <w:lvlText w:val="o"/>
+      <w:lvlJc w:val="left"/>
+      <w:pPr>
+        <w:ind w:left="1440" w:hanging="360"/>
+      </w:pPr>
+      <w:rPr>
+        <w:rFonts w:ascii="Courier New" w:hAnsi="Courier New" w:cs="Courier New" w:hint="default"/>
+      </w:rPr>
+    </w:lvl>
+    <w:lvl w:ilvl="2" w:tplc="04160005" w:tentative="1">
+      <w:start w:val="1"/>
+      <w:numFmt w:val="bullet"/>
+      <w:lvlText w:val=""/>
+      <w:lvlJc w:val="left"/>
+      <w:pPr>
+        <w:ind w:left="2160" w:hanging="360"/>
+      </w:pPr>
+      <w:rPr>
+        <w:rFonts w:ascii="Wingdings" w:hAnsi="Wingdings" w:hint="default"/>
+      </w:rPr>
+    </w:lvl>
+    <w:lvl w:ilvl="3" w:tplc="04160001" w:tentative="1">
+      <w:start w:val="1"/>
+      <w:numFmt w:val="bullet"/>
+      <w:lvlText w:val=""/>
+      <w:lvlJc w:val="left"/>
+      <w:pPr>
+        <w:ind w:left="2880" w:hanging="360"/>
+      </w:pPr>
+      <w:rPr>
+        <w:rFonts w:ascii="Symbol" w:hAnsi="Symbol" w:hint="default"/>
+      </w:rPr>
+    </w:lvl>
+    <w:lvl w:ilvl="4" w:tplc="04160003" w:tentative="1">
+      <w:start w:val="1"/>
+      <w:numFmt w:val="bullet"/>
+      <w:lvlText w:val="o"/>
+      <w:lvlJc w:val="left"/>
+      <w:pPr>
+        <w:ind w:left="3600" w:hanging="360"/>
+      </w:pPr>
+      <w:rPr>
+        <w:rFonts w:ascii="Courier New" w:hAnsi="Courier New" w:cs="Courier New" w:hint="default"/>
+      </w:rPr>
+    </w:lvl>
+    <w:lvl w:ilvl="5" w:tplc="04160005" w:tentative="1">
+      <w:start w:val="1"/>
+      <w:numFmt w:val="bullet"/>
+      <w:lvlText w:val=""/>
+      <w:lvlJc w:val="left"/>
+      <w:pPr>
+        <w:ind w:left="4320" w:hanging="360"/>
+      </w:pPr>
+      <w:rPr>
+        <w:rFonts w:ascii="Wingdings" w:hAnsi="Wingdings" w:hint="default"/>
+      </w:rPr>
+    </w:lvl>
+    <w:lvl w:ilvl="6" w:tplc="04160001" w:tentative="1">
+      <w:start w:val="1"/>
+      <w:numFmt w:val="bullet"/>
+      <w:lvlText w:val=""/>
+      <w:lvlJc w:val="left"/>
+      <w:pPr>
+        <w:ind w:left="5040" w:hanging="360"/>
+      </w:pPr>
+      <w:rPr>
+        <w:rFonts w:ascii="Symbol" w:hAnsi="Symbol" w:hint="default"/>
+      </w:rPr>
+    </w:lvl>
+    <w:lvl w:ilvl="7" w:tplc="04160003" w:tentative="1">
+      <w:start w:val="1"/>
+      <w:numFmt w:val="bullet"/>
+      <w:lvlText w:val="o"/>
+      <w:lvlJc w:val="left"/>
+      <w:pPr>
+        <w:ind w:left="5760" w:hanging="360"/>
+      </w:pPr>
+      <w:rPr>
+        <w:rFonts w:ascii="Courier New" w:hAnsi="Courier New" w:cs="Courier New" w:hint="default"/>
+      </w:rPr>
+    </w:lvl>
+    <w:lvl w:ilvl="8" w:tplc="04160005" w:tentative="1">
+      <w:start w:val="1"/>
+      <w:numFmt w:val="bullet"/>
+      <w:lvlText w:val=""/>
+      <w:lvlJc w:val="left"/>
+      <w:pPr>
+        <w:ind w:left="6480" w:hanging="360"/>
+      </w:pPr>
+      <w:rPr>
+        <w:rFonts w:ascii="Wingdings" w:hAnsi="Wingdings" w:hint="default"/>
+      </w:rPr>
+    </w:lvl>
+  </w:abstractNum>
+  <w:abstractNum w:abstractNumId="1" w15:restartNumberingAfterBreak="0">
+    <w:nsid w:val="1B7B6876"/>
+    <w:multiLevelType w:val="hybridMultilevel"/>
+    <w:tmpl w:val="0FE62FF4"/>
+    <w:lvl w:ilvl="0" w:tplc="04160001">
+      <w:start w:val="1"/>
+      <w:numFmt w:val="bullet"/>
+      <w:lvlText w:val=""/>
+      <w:lvlJc w:val="left"/>
+      <w:pPr>
+        <w:ind w:left="360" w:hanging="360"/>
+      </w:pPr>
+      <w:rPr>
+        <w:rFonts w:ascii="Symbol" w:hAnsi="Symbol" w:hint="default"/>
+      </w:rPr>
+    </w:lvl>
+    <w:lvl w:ilvl="1" w:tplc="04160001">
+      <w:start w:val="1"/>
+      <w:numFmt w:val="bullet"/>
+      <w:lvlText w:val=""/>
+      <w:lvlJc w:val="left"/>
+      <w:pPr>
+        <w:ind w:left="1080" w:hanging="360"/>
+      </w:pPr>
+      <w:rPr>
+        <w:rFonts w:ascii="Symbol" w:hAnsi="Symbol" w:hint="default"/>
+      </w:rPr>
+    </w:lvl>
+    <w:lvl w:ilvl="2" w:tplc="04160005" w:tentative="1">
+      <w:start w:val="1"/>
+      <w:numFmt w:val="bullet"/>
+      <w:lvlText w:val=""/>
+      <w:lvlJc w:val="left"/>
+      <w:pPr>
+        <w:ind w:left="1800" w:hanging="360"/>
+      </w:pPr>
+      <w:rPr>
+        <w:rFonts w:ascii="Wingdings" w:hAnsi="Wingdings" w:hint="default"/>
+      </w:rPr>
+    </w:lvl>
+    <w:lvl w:ilvl="3" w:tplc="04160001" w:tentative="1">
+      <w:start w:val="1"/>
+      <w:numFmt w:val="bullet"/>
+      <w:lvlText w:val=""/>
+      <w:lvlJc w:val="left"/>
+      <w:pPr>
+        <w:ind w:left="2520" w:hanging="360"/>
+      </w:pPr>
+      <w:rPr>
+        <w:rFonts w:ascii="Symbol" w:hAnsi="Symbol" w:hint="default"/>
+      </w:rPr>
+    </w:lvl>
+    <w:lvl w:ilvl="4" w:tplc="04160003" w:tentative="1">
+      <w:start w:val="1"/>
+      <w:numFmt w:val="bullet"/>
+      <w:lvlText w:val="o"/>
+      <w:lvlJc w:val="left"/>
+      <w:pPr>
+        <w:ind w:left="3240" w:hanging="360"/>
+      </w:pPr>
+      <w:rPr>
+        <w:rFonts w:ascii="Courier New" w:hAnsi="Courier New" w:cs="Courier New" w:hint="default"/>
+      </w:rPr>
+    </w:lvl>
+    <w:lvl w:ilvl="5" w:tplc="04160005" w:tentative="1">
+      <w:start w:val="1"/>
+      <w:numFmt w:val="bullet"/>
+      <w:lvlText w:val=""/>
+      <w:lvlJc w:val="left"/>
+      <w:pPr>
+        <w:ind w:left="3960" w:hanging="360"/>
+      </w:pPr>
+      <w:rPr>
+        <w:rFonts w:ascii="Wingdings" w:hAnsi="Wingdings" w:hint="default"/>
+      </w:rPr>
+    </w:lvl>
+    <w:lvl w:ilvl="6" w:tplc="04160001" w:tentative="1">
+      <w:start w:val="1"/>
+      <w:numFmt w:val="bullet"/>
+      <w:lvlText w:val=""/>
+      <w:lvlJc w:val="left"/>
+      <w:pPr>
+        <w:ind w:left="4680" w:hanging="360"/>
+      </w:pPr>
+      <w:rPr>
+        <w:rFonts w:ascii="Symbol" w:hAnsi="Symbol" w:hint="default"/>
+      </w:rPr>
+    </w:lvl>
+    <w:lvl w:ilvl="7" w:tplc="04160003" w:tentative="1">
+      <w:start w:val="1"/>
+      <w:numFmt w:val="bullet"/>
+      <w:lvlText w:val="o"/>
+      <w:lvlJc w:val="left"/>
+      <w:pPr>
+        <w:ind w:left="5400" w:hanging="360"/>
+      </w:pPr>
+      <w:rPr>
+        <w:rFonts w:ascii="Courier New" w:hAnsi="Courier New" w:cs="Courier New" w:hint="default"/>
+      </w:rPr>
+    </w:lvl>
+    <w:lvl w:ilvl="8" w:tplc="04160005" w:tentative="1">
+      <w:start w:val="1"/>
+      <w:numFmt w:val="bullet"/>
+      <w:lvlText w:val=""/>
+      <w:lvlJc w:val="left"/>
+      <w:pPr>
+        <w:ind w:left="6120" w:hanging="360"/>
+      </w:pPr>
+      <w:rPr>
+        <w:rFonts w:ascii="Wingdings" w:hAnsi="Wingdings" w:hint="default"/>
+      </w:rPr>
+    </w:lvl>
+  </w:abstractNum>
+  <w:abstractNum w:abstractNumId="2" w15:restartNumberingAfterBreak="0">
     <w:nsid w:val="204D51B8"/>
     <w:multiLevelType w:val="hybridMultilevel"/>
     <w:tmpl w:val="7474E25E"/>
@@ -2194,7 +4220,7 @@
       </w:rPr>
     </w:lvl>
   </w:abstractNum>
-  <w:abstractNum w:abstractNumId="1" w15:restartNumberingAfterBreak="0">
+  <w:abstractNum w:abstractNumId="3" w15:restartNumberingAfterBreak="0">
     <w:nsid w:val="30E2182A"/>
     <w:multiLevelType w:val="hybridMultilevel"/>
     <w:tmpl w:val="976A3DC4"/>
@@ -2307,7 +4333,7 @@
       </w:rPr>
     </w:lvl>
   </w:abstractNum>
-  <w:abstractNum w:abstractNumId="2" w15:restartNumberingAfterBreak="0">
+  <w:abstractNum w:abstractNumId="4" w15:restartNumberingAfterBreak="0">
     <w:nsid w:val="3A1F0807"/>
     <w:multiLevelType w:val="hybridMultilevel"/>
     <w:tmpl w:val="3B92E140"/>
@@ -2420,7 +4446,7 @@
       </w:rPr>
     </w:lvl>
   </w:abstractNum>
-  <w:abstractNum w:abstractNumId="3" w15:restartNumberingAfterBreak="0">
+  <w:abstractNum w:abstractNumId="5" w15:restartNumberingAfterBreak="0">
     <w:nsid w:val="3A312C2C"/>
     <w:multiLevelType w:val="hybridMultilevel"/>
     <w:tmpl w:val="B094C7EC"/>
@@ -2533,7 +4559,7 @@
       </w:rPr>
     </w:lvl>
   </w:abstractNum>
-  <w:abstractNum w:abstractNumId="4" w15:restartNumberingAfterBreak="0">
+  <w:abstractNum w:abstractNumId="6" w15:restartNumberingAfterBreak="0">
     <w:nsid w:val="3EB27D5D"/>
     <w:multiLevelType w:val="hybridMultilevel"/>
     <w:tmpl w:val="A774B354"/>
@@ -2646,7 +4672,7 @@
       </w:rPr>
     </w:lvl>
   </w:abstractNum>
-  <w:abstractNum w:abstractNumId="5" w15:restartNumberingAfterBreak="0">
+  <w:abstractNum w:abstractNumId="7" w15:restartNumberingAfterBreak="0">
     <w:nsid w:val="54271EEA"/>
     <w:multiLevelType w:val="hybridMultilevel"/>
     <w:tmpl w:val="6D8AE862"/>
@@ -2759,7 +4785,7 @@
       </w:rPr>
     </w:lvl>
   </w:abstractNum>
-  <w:abstractNum w:abstractNumId="6" w15:restartNumberingAfterBreak="0">
+  <w:abstractNum w:abstractNumId="8" w15:restartNumberingAfterBreak="0">
     <w:nsid w:val="66FA48F9"/>
     <w:multiLevelType w:val="hybridMultilevel"/>
     <w:tmpl w:val="75EA34AE"/>
@@ -2872,10 +4898,10 @@
       </w:rPr>
     </w:lvl>
   </w:abstractNum>
-  <w:abstractNum w:abstractNumId="7" w15:restartNumberingAfterBreak="0">
+  <w:abstractNum w:abstractNumId="9" w15:restartNumberingAfterBreak="0">
     <w:nsid w:val="6BC123F5"/>
     <w:multiLevelType w:val="hybridMultilevel"/>
-    <w:tmpl w:val="68F04D8C"/>
+    <w:tmpl w:val="7D7A3BA2"/>
     <w:lvl w:ilvl="0" w:tplc="04160005">
       <w:start w:val="1"/>
       <w:numFmt w:val="bullet"/>
@@ -2985,7 +5011,7 @@
       </w:rPr>
     </w:lvl>
   </w:abstractNum>
-  <w:abstractNum w:abstractNumId="8" w15:restartNumberingAfterBreak="0">
+  <w:abstractNum w:abstractNumId="10" w15:restartNumberingAfterBreak="0">
     <w:nsid w:val="77B075AF"/>
     <w:multiLevelType w:val="hybridMultilevel"/>
     <w:tmpl w:val="2626F2F2"/>
@@ -3098,7 +5124,7 @@
       </w:rPr>
     </w:lvl>
   </w:abstractNum>
-  <w:abstractNum w:abstractNumId="9" w15:restartNumberingAfterBreak="0">
+  <w:abstractNum w:abstractNumId="11" w15:restartNumberingAfterBreak="0">
     <w:nsid w:val="7BBB1238"/>
     <w:multiLevelType w:val="hybridMultilevel"/>
     <w:tmpl w:val="4522AC18"/>
@@ -3211,35 +5237,157 @@
       </w:rPr>
     </w:lvl>
   </w:abstractNum>
+  <w:abstractNum w:abstractNumId="12" w15:restartNumberingAfterBreak="0">
+    <w:nsid w:val="7E485BC8"/>
+    <w:multiLevelType w:val="hybridMultilevel"/>
+    <w:tmpl w:val="C622B682"/>
+    <w:lvl w:ilvl="0" w:tplc="04160001">
+      <w:start w:val="1"/>
+      <w:numFmt w:val="bullet"/>
+      <w:lvlText w:val=""/>
+      <w:lvlJc w:val="left"/>
+      <w:pPr>
+        <w:ind w:left="1068" w:hanging="360"/>
+      </w:pPr>
+      <w:rPr>
+        <w:rFonts w:ascii="Symbol" w:hAnsi="Symbol" w:hint="default"/>
+      </w:rPr>
+    </w:lvl>
+    <w:lvl w:ilvl="1" w:tplc="04160003" w:tentative="1">
+      <w:start w:val="1"/>
+      <w:numFmt w:val="bullet"/>
+      <w:lvlText w:val="o"/>
+      <w:lvlJc w:val="left"/>
+      <w:pPr>
+        <w:ind w:left="1788" w:hanging="360"/>
+      </w:pPr>
+      <w:rPr>
+        <w:rFonts w:ascii="Courier New" w:hAnsi="Courier New" w:cs="Courier New" w:hint="default"/>
+      </w:rPr>
+    </w:lvl>
+    <w:lvl w:ilvl="2" w:tplc="04160005" w:tentative="1">
+      <w:start w:val="1"/>
+      <w:numFmt w:val="bullet"/>
+      <w:lvlText w:val=""/>
+      <w:lvlJc w:val="left"/>
+      <w:pPr>
+        <w:ind w:left="2508" w:hanging="360"/>
+      </w:pPr>
+      <w:rPr>
+        <w:rFonts w:ascii="Wingdings" w:hAnsi="Wingdings" w:hint="default"/>
+      </w:rPr>
+    </w:lvl>
+    <w:lvl w:ilvl="3" w:tplc="04160001" w:tentative="1">
+      <w:start w:val="1"/>
+      <w:numFmt w:val="bullet"/>
+      <w:lvlText w:val=""/>
+      <w:lvlJc w:val="left"/>
+      <w:pPr>
+        <w:ind w:left="3228" w:hanging="360"/>
+      </w:pPr>
+      <w:rPr>
+        <w:rFonts w:ascii="Symbol" w:hAnsi="Symbol" w:hint="default"/>
+      </w:rPr>
+    </w:lvl>
+    <w:lvl w:ilvl="4" w:tplc="04160003" w:tentative="1">
+      <w:start w:val="1"/>
+      <w:numFmt w:val="bullet"/>
+      <w:lvlText w:val="o"/>
+      <w:lvlJc w:val="left"/>
+      <w:pPr>
+        <w:ind w:left="3948" w:hanging="360"/>
+      </w:pPr>
+      <w:rPr>
+        <w:rFonts w:ascii="Courier New" w:hAnsi="Courier New" w:cs="Courier New" w:hint="default"/>
+      </w:rPr>
+    </w:lvl>
+    <w:lvl w:ilvl="5" w:tplc="04160005" w:tentative="1">
+      <w:start w:val="1"/>
+      <w:numFmt w:val="bullet"/>
+      <w:lvlText w:val=""/>
+      <w:lvlJc w:val="left"/>
+      <w:pPr>
+        <w:ind w:left="4668" w:hanging="360"/>
+      </w:pPr>
+      <w:rPr>
+        <w:rFonts w:ascii="Wingdings" w:hAnsi="Wingdings" w:hint="default"/>
+      </w:rPr>
+    </w:lvl>
+    <w:lvl w:ilvl="6" w:tplc="04160001" w:tentative="1">
+      <w:start w:val="1"/>
+      <w:numFmt w:val="bullet"/>
+      <w:lvlText w:val=""/>
+      <w:lvlJc w:val="left"/>
+      <w:pPr>
+        <w:ind w:left="5388" w:hanging="360"/>
+      </w:pPr>
+      <w:rPr>
+        <w:rFonts w:ascii="Symbol" w:hAnsi="Symbol" w:hint="default"/>
+      </w:rPr>
+    </w:lvl>
+    <w:lvl w:ilvl="7" w:tplc="04160003" w:tentative="1">
+      <w:start w:val="1"/>
+      <w:numFmt w:val="bullet"/>
+      <w:lvlText w:val="o"/>
+      <w:lvlJc w:val="left"/>
+      <w:pPr>
+        <w:ind w:left="6108" w:hanging="360"/>
+      </w:pPr>
+      <w:rPr>
+        <w:rFonts w:ascii="Courier New" w:hAnsi="Courier New" w:cs="Courier New" w:hint="default"/>
+      </w:rPr>
+    </w:lvl>
+    <w:lvl w:ilvl="8" w:tplc="04160005" w:tentative="1">
+      <w:start w:val="1"/>
+      <w:numFmt w:val="bullet"/>
+      <w:lvlText w:val=""/>
+      <w:lvlJc w:val="left"/>
+      <w:pPr>
+        <w:ind w:left="6828" w:hanging="360"/>
+      </w:pPr>
+      <w:rPr>
+        <w:rFonts w:ascii="Wingdings" w:hAnsi="Wingdings" w:hint="default"/>
+      </w:rPr>
+    </w:lvl>
+  </w:abstractNum>
   <w:num w:numId="1">
+    <w:abstractNumId w:val="6"/>
+  </w:num>
+  <w:num w:numId="2">
+    <w:abstractNumId w:val="8"/>
+  </w:num>
+  <w:num w:numId="3">
+    <w:abstractNumId w:val="11"/>
+  </w:num>
+  <w:num w:numId="4">
+    <w:abstractNumId w:val="3"/>
+  </w:num>
+  <w:num w:numId="5">
     <w:abstractNumId w:val="4"/>
   </w:num>
-  <w:num w:numId="2">
-    <w:abstractNumId w:val="6"/>
+  <w:num w:numId="6">
+    <w:abstractNumId w:val="7"/>
   </w:num>
-  <w:num w:numId="3">
+  <w:num w:numId="7">
+    <w:abstractNumId w:val="5"/>
+  </w:num>
+  <w:num w:numId="8">
     <w:abstractNumId w:val="9"/>
   </w:num>
-  <w:num w:numId="4">
-    <w:abstractNumId w:val="1"/>
+  <w:num w:numId="9">
+    <w:abstractNumId w:val="10"/>
   </w:num>
-  <w:num w:numId="5">
+  <w:num w:numId="10">
     <w:abstractNumId w:val="2"/>
   </w:num>
-  <w:num w:numId="6">
-    <w:abstractNumId w:val="5"/>
+  <w:num w:numId="11">
+    <w:abstractNumId w:val="12"/>
   </w:num>
-  <w:num w:numId="7">
-    <w:abstractNumId w:val="3"/>
+  <w:num w:numId="12">
+    <w:abstractNumId w:val="0"/>
   </w:num>
-  <w:num w:numId="8">
-    <w:abstractNumId w:val="7"/>
-  </w:num>
-  <w:num w:numId="9">
-    <w:abstractNumId w:val="8"/>
-  </w:num>
-  <w:num w:numId="10">
-    <w:abstractNumId w:val="0"/>
+  <w:num w:numId="13">
+    <w:abstractNumId w:val="1"/>
   </w:num>
 </w:numbering>
 </file>

</xml_diff>